<commit_message>
Archivo de notas del curso word
</commit_message>
<xml_diff>
--- a/Articulos del Tema Interesantes.docx
+++ b/Articulos del Tema Interesantes.docx
@@ -758,6 +758,7 @@
         <w:t xml:space="preserve"> y del próximo </w:t>
       </w:r>
       <w:proofErr w:type="spellStart"/>
+      <w:proofErr w:type="gramStart"/>
       <w:r>
         <w:rPr>
           <w:rFonts w:ascii="Times New Roman" w:eastAsia="Times New Roman" w:hAnsi="Times New Roman" w:cs="Times New Roman"/>
@@ -768,6 +769,7 @@
         <w:t>commit</w:t>
       </w:r>
       <w:proofErr w:type="spellEnd"/>
+      <w:proofErr w:type="gramEnd"/>
       <w:r>
         <w:rPr>
           <w:rFonts w:ascii="Times New Roman" w:eastAsia="Times New Roman" w:hAnsi="Times New Roman" w:cs="Times New Roman"/>
@@ -1229,7 +1231,27 @@
           <w:szCs w:val="24"/>
           <w:lang w:eastAsia="es-CO"/>
         </w:rPr>
-        <w:t xml:space="preserve"> para que podamos aplicar nuestros últimos cambios pero desde un </w:t>
+        <w:t xml:space="preserve"> para que podamos aplicar nuestros últimos </w:t>
+      </w:r>
+      <w:proofErr w:type="gramStart"/>
+      <w:r>
+        <w:rPr>
+          <w:rFonts w:ascii="Times New Roman" w:eastAsia="Times New Roman" w:hAnsi="Times New Roman" w:cs="Times New Roman"/>
+          <w:sz w:val="24"/>
+          <w:szCs w:val="24"/>
+          <w:lang w:eastAsia="es-CO"/>
+        </w:rPr>
+        <w:t>cambios</w:t>
+      </w:r>
+      <w:proofErr w:type="gramEnd"/>
+      <w:r>
+        <w:rPr>
+          <w:rFonts w:ascii="Times New Roman" w:eastAsia="Times New Roman" w:hAnsi="Times New Roman" w:cs="Times New Roman"/>
+          <w:sz w:val="24"/>
+          <w:szCs w:val="24"/>
+          <w:lang w:eastAsia="es-CO"/>
+        </w:rPr>
+        <w:t xml:space="preserve"> pero desde un </w:t>
       </w:r>
       <w:proofErr w:type="spellStart"/>
       <w:r>
@@ -1324,7 +1346,27 @@
           <w:szCs w:val="24"/>
           <w:lang w:eastAsia="es-CO"/>
         </w:rPr>
-        <w:t xml:space="preserve">: Borramos todo el historial y los registros de Git pero guardamos los cambios que tengamos en </w:t>
+        <w:t xml:space="preserve">: Borramos todo el historial y los registros de </w:t>
+      </w:r>
+      <w:proofErr w:type="gramStart"/>
+      <w:r>
+        <w:rPr>
+          <w:rFonts w:ascii="Times New Roman" w:eastAsia="Times New Roman" w:hAnsi="Times New Roman" w:cs="Times New Roman"/>
+          <w:sz w:val="24"/>
+          <w:szCs w:val="24"/>
+          <w:lang w:eastAsia="es-CO"/>
+        </w:rPr>
+        <w:t>Git</w:t>
+      </w:r>
+      <w:proofErr w:type="gramEnd"/>
+      <w:r>
+        <w:rPr>
+          <w:rFonts w:ascii="Times New Roman" w:eastAsia="Times New Roman" w:hAnsi="Times New Roman" w:cs="Times New Roman"/>
+          <w:sz w:val="24"/>
+          <w:szCs w:val="24"/>
+          <w:lang w:eastAsia="es-CO"/>
+        </w:rPr>
+        <w:t xml:space="preserve"> pero guardamos los cambios que tengamos en </w:t>
       </w:r>
       <w:proofErr w:type="spellStart"/>
       <w:r>
@@ -1792,7 +1834,27 @@
           <w:szCs w:val="24"/>
           <w:lang w:eastAsia="es-CO"/>
         </w:rPr>
-        <w:t xml:space="preserve">. Pero te das cuenta de que uno de esos archivos no está listo todavía. Actualizaste el archivo pero ese cambio no debe ir en el próximo </w:t>
+        <w:t xml:space="preserve">. Pero te das cuenta de que uno de esos archivos no está listo todavía. Actualizaste el </w:t>
+      </w:r>
+      <w:proofErr w:type="gramStart"/>
+      <w:r>
+        <w:rPr>
+          <w:rFonts w:ascii="Times New Roman" w:eastAsia="Times New Roman" w:hAnsi="Times New Roman" w:cs="Times New Roman"/>
+          <w:sz w:val="24"/>
+          <w:szCs w:val="24"/>
+          <w:lang w:eastAsia="es-CO"/>
+        </w:rPr>
+        <w:t>archivo</w:t>
+      </w:r>
+      <w:proofErr w:type="gramEnd"/>
+      <w:r>
+        <w:rPr>
+          <w:rFonts w:ascii="Times New Roman" w:eastAsia="Times New Roman" w:hAnsi="Times New Roman" w:cs="Times New Roman"/>
+          <w:sz w:val="24"/>
+          <w:szCs w:val="24"/>
+          <w:lang w:eastAsia="es-CO"/>
+        </w:rPr>
+        <w:t xml:space="preserve"> pero ese cambio no debe ir en el próximo </w:t>
       </w:r>
       <w:proofErr w:type="spellStart"/>
       <w:r>
@@ -2122,7 +2184,27 @@
           <w:szCs w:val="24"/>
           <w:lang w:eastAsia="es-CO"/>
         </w:rPr>
-        <w:t xml:space="preserve">. Seguiremos teniendo los últimos cambios del archivo, el repositorio mantendrá el archivo (no con sus últimos cambios pero sí con los últimos en los que hicimos </w:t>
+        <w:t xml:space="preserve">. Seguiremos teniendo los últimos cambios del archivo, el repositorio mantendrá el archivo (no con sus últimos </w:t>
+      </w:r>
+      <w:proofErr w:type="gramStart"/>
+      <w:r>
+        <w:rPr>
+          <w:rFonts w:ascii="Times New Roman" w:eastAsia="Times New Roman" w:hAnsi="Times New Roman" w:cs="Times New Roman"/>
+          <w:sz w:val="24"/>
+          <w:szCs w:val="24"/>
+          <w:lang w:eastAsia="es-CO"/>
+        </w:rPr>
+        <w:t>cambios</w:t>
+      </w:r>
+      <w:proofErr w:type="gramEnd"/>
+      <w:r>
+        <w:rPr>
+          <w:rFonts w:ascii="Times New Roman" w:eastAsia="Times New Roman" w:hAnsi="Times New Roman" w:cs="Times New Roman"/>
+          <w:sz w:val="24"/>
+          <w:szCs w:val="24"/>
+          <w:lang w:eastAsia="es-CO"/>
+        </w:rPr>
+        <w:t xml:space="preserve"> pero sí con los últimos en los que hicimos </w:t>
       </w:r>
       <w:proofErr w:type="spellStart"/>
       <w:r>
@@ -2175,6 +2257,2318 @@
         </w:rPr>
         <w:t>: Lo mejor que puedes hacer para salvar tu puesto y evitar un incendio en tu trabajo es conocer muy bien la diferencia y los riesgos de todos los comandos de Git.</w:t>
       </w:r>
+    </w:p>
+    <w:p>
+      <w:pPr>
+        <w:spacing w:before="100" w:beforeAutospacing="1" w:after="100" w:afterAutospacing="1" w:line="240" w:lineRule="auto"/>
+        <w:rPr>
+          <w:rFonts w:ascii="Times New Roman" w:eastAsia="Times New Roman" w:hAnsi="Times New Roman" w:cs="Times New Roman"/>
+          <w:sz w:val="24"/>
+          <w:szCs w:val="24"/>
+          <w:lang w:eastAsia="es-CO"/>
+        </w:rPr>
+      </w:pPr>
+    </w:p>
+    <w:p>
+      <w:pPr>
+        <w:pStyle w:val="Ttulo1"/>
+      </w:pPr>
+      <w:r>
+        <w:t xml:space="preserve">Fusión de ramas con Git </w:t>
+      </w:r>
+      <w:proofErr w:type="spellStart"/>
+      <w:r>
+        <w:t>merge</w:t>
+      </w:r>
+      <w:proofErr w:type="spellEnd"/>
+    </w:p>
+    <w:p>
+      <w:pPr>
+        <w:pStyle w:val="NormalWeb"/>
+      </w:pPr>
+      <w:r>
+        <w:t xml:space="preserve">El comando </w:t>
+      </w:r>
+      <w:proofErr w:type="spellStart"/>
+      <w:r>
+        <w:rPr>
+          <w:rStyle w:val="CdigoHTML"/>
+        </w:rPr>
+        <w:t>git</w:t>
+      </w:r>
+      <w:proofErr w:type="spellEnd"/>
+      <w:r>
+        <w:rPr>
+          <w:rStyle w:val="CdigoHTML"/>
+        </w:rPr>
+        <w:t xml:space="preserve"> </w:t>
+      </w:r>
+      <w:proofErr w:type="spellStart"/>
+      <w:r>
+        <w:rPr>
+          <w:rStyle w:val="CdigoHTML"/>
+        </w:rPr>
+        <w:t>merge</w:t>
+      </w:r>
+      <w:proofErr w:type="spellEnd"/>
+      <w:r>
+        <w:t xml:space="preserve"> nos permite crear un nuevo </w:t>
+      </w:r>
+      <w:proofErr w:type="spellStart"/>
+      <w:r>
+        <w:t>commit</w:t>
+      </w:r>
+      <w:proofErr w:type="spellEnd"/>
+      <w:r>
+        <w:t xml:space="preserve"> con la combinación de dos ramas (la rama donde nos encontramos cuando ejecutamos el comando y la rama que indiquemos después del comando).</w:t>
+      </w:r>
+    </w:p>
+    <w:p>
+      <w:pPr>
+        <w:pStyle w:val="HTMLconformatoprevio"/>
+        <w:rPr>
+          <w:rStyle w:val="CdigoHTML"/>
+        </w:rPr>
+      </w:pPr>
+      <w:r>
+        <w:rPr>
+          <w:rStyle w:val="hljs-comment"/>
+        </w:rPr>
+        <w:t xml:space="preserve"># Crear un nuevo </w:t>
+      </w:r>
+      <w:proofErr w:type="spellStart"/>
+      <w:r>
+        <w:rPr>
+          <w:rStyle w:val="hljs-comment"/>
+        </w:rPr>
+        <w:t>commit</w:t>
+      </w:r>
+      <w:proofErr w:type="spellEnd"/>
+      <w:r>
+        <w:rPr>
+          <w:rStyle w:val="hljs-comment"/>
+        </w:rPr>
+        <w:t xml:space="preserve"> en la rama </w:t>
+      </w:r>
+      <w:proofErr w:type="gramStart"/>
+      <w:r>
+        <w:rPr>
+          <w:rStyle w:val="hljs-comment"/>
+        </w:rPr>
+        <w:t>master</w:t>
+      </w:r>
+      <w:proofErr w:type="gramEnd"/>
+      <w:r>
+        <w:rPr>
+          <w:rStyle w:val="hljs-comment"/>
+        </w:rPr>
+        <w:t xml:space="preserve"> combinando</w:t>
+      </w:r>
+    </w:p>
+    <w:p>
+      <w:pPr>
+        <w:pStyle w:val="HTMLconformatoprevio"/>
+        <w:rPr>
+          <w:rStyle w:val="CdigoHTML"/>
+        </w:rPr>
+      </w:pPr>
+      <w:r>
+        <w:rPr>
+          <w:rStyle w:val="hljs-comment"/>
+        </w:rPr>
+        <w:t># los cambios de la rama cabecera:</w:t>
+      </w:r>
+    </w:p>
+    <w:p>
+      <w:pPr>
+        <w:pStyle w:val="HTMLconformatoprevio"/>
+        <w:rPr>
+          <w:rStyle w:val="CdigoHTML"/>
+        </w:rPr>
+      </w:pPr>
+      <w:proofErr w:type="spellStart"/>
+      <w:r>
+        <w:rPr>
+          <w:rStyle w:val="CdigoHTML"/>
+        </w:rPr>
+        <w:t>git</w:t>
+      </w:r>
+      <w:proofErr w:type="spellEnd"/>
+      <w:r>
+        <w:rPr>
+          <w:rStyle w:val="CdigoHTML"/>
+        </w:rPr>
+        <w:t xml:space="preserve"> </w:t>
+      </w:r>
+      <w:proofErr w:type="spellStart"/>
+      <w:r>
+        <w:rPr>
+          <w:rStyle w:val="CdigoHTML"/>
+        </w:rPr>
+        <w:t>checkout</w:t>
+      </w:r>
+      <w:proofErr w:type="spellEnd"/>
+      <w:r>
+        <w:rPr>
+          <w:rStyle w:val="CdigoHTML"/>
+        </w:rPr>
+        <w:t xml:space="preserve"> </w:t>
+      </w:r>
+      <w:proofErr w:type="gramStart"/>
+      <w:r>
+        <w:rPr>
+          <w:rStyle w:val="CdigoHTML"/>
+        </w:rPr>
+        <w:t>master</w:t>
+      </w:r>
+      <w:proofErr w:type="gramEnd"/>
+    </w:p>
+    <w:p>
+      <w:pPr>
+        <w:pStyle w:val="HTMLconformatoprevio"/>
+        <w:rPr>
+          <w:rStyle w:val="CdigoHTML"/>
+        </w:rPr>
+      </w:pPr>
+      <w:proofErr w:type="spellStart"/>
+      <w:r>
+        <w:rPr>
+          <w:rStyle w:val="CdigoHTML"/>
+        </w:rPr>
+        <w:t>git</w:t>
+      </w:r>
+      <w:proofErr w:type="spellEnd"/>
+      <w:r>
+        <w:rPr>
+          <w:rStyle w:val="CdigoHTML"/>
+        </w:rPr>
+        <w:t xml:space="preserve"> </w:t>
+      </w:r>
+      <w:proofErr w:type="spellStart"/>
+      <w:r>
+        <w:rPr>
+          <w:rStyle w:val="CdigoHTML"/>
+        </w:rPr>
+        <w:t>merge</w:t>
+      </w:r>
+      <w:proofErr w:type="spellEnd"/>
+      <w:r>
+        <w:rPr>
+          <w:rStyle w:val="CdigoHTML"/>
+        </w:rPr>
+        <w:t xml:space="preserve"> cabecera</w:t>
+      </w:r>
+    </w:p>
+    <w:p>
+      <w:pPr>
+        <w:pStyle w:val="HTMLconformatoprevio"/>
+        <w:rPr>
+          <w:rStyle w:val="CdigoHTML"/>
+        </w:rPr>
+      </w:pPr>
+    </w:p>
+    <w:p>
+      <w:pPr>
+        <w:pStyle w:val="HTMLconformatoprevio"/>
+        <w:rPr>
+          <w:rStyle w:val="CdigoHTML"/>
+        </w:rPr>
+      </w:pPr>
+      <w:r>
+        <w:rPr>
+          <w:rStyle w:val="hljs-comment"/>
+        </w:rPr>
+        <w:t xml:space="preserve"># Crear un nuevo </w:t>
+      </w:r>
+      <w:proofErr w:type="spellStart"/>
+      <w:r>
+        <w:rPr>
+          <w:rStyle w:val="hljs-comment"/>
+        </w:rPr>
+        <w:t>commit</w:t>
+      </w:r>
+      <w:proofErr w:type="spellEnd"/>
+      <w:r>
+        <w:rPr>
+          <w:rStyle w:val="hljs-comment"/>
+        </w:rPr>
+        <w:t xml:space="preserve"> en la rama cabecera combinando</w:t>
+      </w:r>
+    </w:p>
+    <w:p>
+      <w:pPr>
+        <w:pStyle w:val="HTMLconformatoprevio"/>
+        <w:rPr>
+          <w:rStyle w:val="CdigoHTML"/>
+        </w:rPr>
+      </w:pPr>
+      <w:r>
+        <w:rPr>
+          <w:rStyle w:val="hljs-comment"/>
+        </w:rPr>
+        <w:t># los cambios de cualquier otra rama:</w:t>
+      </w:r>
+    </w:p>
+    <w:p>
+      <w:pPr>
+        <w:pStyle w:val="HTMLconformatoprevio"/>
+        <w:rPr>
+          <w:rStyle w:val="CdigoHTML"/>
+        </w:rPr>
+      </w:pPr>
+      <w:proofErr w:type="spellStart"/>
+      <w:r>
+        <w:rPr>
+          <w:rStyle w:val="CdigoHTML"/>
+        </w:rPr>
+        <w:t>git</w:t>
+      </w:r>
+      <w:proofErr w:type="spellEnd"/>
+      <w:r>
+        <w:rPr>
+          <w:rStyle w:val="CdigoHTML"/>
+        </w:rPr>
+        <w:t xml:space="preserve"> </w:t>
+      </w:r>
+      <w:proofErr w:type="spellStart"/>
+      <w:r>
+        <w:rPr>
+          <w:rStyle w:val="CdigoHTML"/>
+        </w:rPr>
+        <w:t>checkout</w:t>
+      </w:r>
+      <w:proofErr w:type="spellEnd"/>
+      <w:r>
+        <w:rPr>
+          <w:rStyle w:val="CdigoHTML"/>
+        </w:rPr>
+        <w:t xml:space="preserve"> cabecera</w:t>
+      </w:r>
+    </w:p>
+    <w:p>
+      <w:pPr>
+        <w:pStyle w:val="HTMLconformatoprevio"/>
+        <w:rPr>
+          <w:rStyle w:val="CdigoHTML"/>
+        </w:rPr>
+      </w:pPr>
+      <w:proofErr w:type="spellStart"/>
+      <w:r>
+        <w:rPr>
+          <w:rStyle w:val="CdigoHTML"/>
+        </w:rPr>
+        <w:t>git</w:t>
+      </w:r>
+      <w:proofErr w:type="spellEnd"/>
+      <w:r>
+        <w:rPr>
+          <w:rStyle w:val="CdigoHTML"/>
+        </w:rPr>
+        <w:t xml:space="preserve"> </w:t>
+      </w:r>
+      <w:proofErr w:type="spellStart"/>
+      <w:r>
+        <w:rPr>
+          <w:rStyle w:val="CdigoHTML"/>
+        </w:rPr>
+        <w:t>merge</w:t>
+      </w:r>
+      <w:proofErr w:type="spellEnd"/>
+      <w:r>
+        <w:rPr>
+          <w:rStyle w:val="CdigoHTML"/>
+        </w:rPr>
+        <w:t xml:space="preserve"> cualquier-otra-rama</w:t>
+      </w:r>
+    </w:p>
+    <w:p>
+      <w:pPr>
+        <w:pStyle w:val="NormalWeb"/>
+      </w:pPr>
+      <w:r>
+        <w:t xml:space="preserve">Asombroso, ¿verdad? Es como si Git tuviera super poderes para saber qué cambios queremos conservar de una rama y qué otros de la otra. El problema es que no siempre puede adivinar, </w:t>
+      </w:r>
+      <w:proofErr w:type="spellStart"/>
+      <w:r>
+        <w:t>sobretodo</w:t>
+      </w:r>
+      <w:proofErr w:type="spellEnd"/>
+      <w:r>
+        <w:t xml:space="preserve"> en algunos casos donde dos ramas tienen actualizaciones diferentes en ciertas líneas en los archivos. Esto lo conocemos como un </w:t>
+      </w:r>
+      <w:r>
+        <w:rPr>
+          <w:rStyle w:val="Textoennegrita"/>
+        </w:rPr>
+        <w:t>conflicto</w:t>
+      </w:r>
+      <w:r>
+        <w:t xml:space="preserve"> y aprenderemos a solucionarlos en la siguiente clase.</w:t>
+      </w:r>
+    </w:p>
+    <w:p>
+      <w:pPr>
+        <w:pStyle w:val="NormalWeb"/>
+      </w:pPr>
+      <w:r>
+        <w:t xml:space="preserve">Recuerda que al ejecutar el comando </w:t>
+      </w:r>
+      <w:proofErr w:type="spellStart"/>
+      <w:r>
+        <w:rPr>
+          <w:rStyle w:val="CdigoHTML"/>
+        </w:rPr>
+        <w:t>git</w:t>
+      </w:r>
+      <w:proofErr w:type="spellEnd"/>
+      <w:r>
+        <w:rPr>
+          <w:rStyle w:val="CdigoHTML"/>
+        </w:rPr>
+        <w:t xml:space="preserve"> </w:t>
+      </w:r>
+      <w:proofErr w:type="spellStart"/>
+      <w:r>
+        <w:rPr>
+          <w:rStyle w:val="CdigoHTML"/>
+        </w:rPr>
+        <w:t>checkout</w:t>
+      </w:r>
+      <w:proofErr w:type="spellEnd"/>
+      <w:r>
+        <w:t xml:space="preserve"> para cambiar de rama o </w:t>
+      </w:r>
+      <w:proofErr w:type="spellStart"/>
+      <w:r>
+        <w:t>commit</w:t>
+      </w:r>
+      <w:proofErr w:type="spellEnd"/>
+      <w:r>
+        <w:t xml:space="preserve"> puedes perder el trabajo que no hayas guardado. Guarda tus cambios antes de hacer </w:t>
+      </w:r>
+      <w:proofErr w:type="spellStart"/>
+      <w:r>
+        <w:rPr>
+          <w:rStyle w:val="CdigoHTML"/>
+        </w:rPr>
+        <w:t>git</w:t>
+      </w:r>
+      <w:proofErr w:type="spellEnd"/>
+      <w:r>
+        <w:rPr>
+          <w:rStyle w:val="CdigoHTML"/>
+        </w:rPr>
+        <w:t xml:space="preserve"> </w:t>
+      </w:r>
+      <w:proofErr w:type="spellStart"/>
+      <w:r>
+        <w:rPr>
+          <w:rStyle w:val="CdigoHTML"/>
+        </w:rPr>
+        <w:t>checkout</w:t>
+      </w:r>
+      <w:proofErr w:type="spellEnd"/>
+      <w:r>
+        <w:t>.</w:t>
+      </w:r>
+    </w:p>
+    <w:p>
+      <w:pPr>
+        <w:pStyle w:val="Ttulo1"/>
+      </w:pPr>
+      <w:r>
+        <w:t xml:space="preserve">Solución de conflictos al hacer un </w:t>
+      </w:r>
+      <w:proofErr w:type="spellStart"/>
+      <w:r>
+        <w:t>merge</w:t>
+      </w:r>
+      <w:proofErr w:type="spellEnd"/>
+    </w:p>
+    <w:p>
+      <w:pPr>
+        <w:pStyle w:val="NormalWeb"/>
+      </w:pPr>
+      <w:r>
+        <w:rPr>
+          <w:rStyle w:val="Textoennegrita"/>
+        </w:rPr>
+        <w:t>Git nunca borra nada</w:t>
+      </w:r>
+      <w:r>
+        <w:t xml:space="preserve"> a menos que nosotros se lo indiquemos. Cuando usamos los comandos </w:t>
+      </w:r>
+      <w:proofErr w:type="spellStart"/>
+      <w:r>
+        <w:rPr>
+          <w:rStyle w:val="CdigoHTML"/>
+        </w:rPr>
+        <w:t>git</w:t>
+      </w:r>
+      <w:proofErr w:type="spellEnd"/>
+      <w:r>
+        <w:rPr>
+          <w:rStyle w:val="CdigoHTML"/>
+        </w:rPr>
+        <w:t xml:space="preserve"> </w:t>
+      </w:r>
+      <w:proofErr w:type="spellStart"/>
+      <w:r>
+        <w:rPr>
+          <w:rStyle w:val="CdigoHTML"/>
+        </w:rPr>
+        <w:t>merge</w:t>
+      </w:r>
+      <w:proofErr w:type="spellEnd"/>
+      <w:r>
+        <w:t xml:space="preserve"> o </w:t>
+      </w:r>
+      <w:proofErr w:type="spellStart"/>
+      <w:r>
+        <w:rPr>
+          <w:rStyle w:val="CdigoHTML"/>
+        </w:rPr>
+        <w:t>git</w:t>
+      </w:r>
+      <w:proofErr w:type="spellEnd"/>
+      <w:r>
+        <w:rPr>
+          <w:rStyle w:val="CdigoHTML"/>
+        </w:rPr>
+        <w:t xml:space="preserve"> </w:t>
+      </w:r>
+      <w:proofErr w:type="spellStart"/>
+      <w:r>
+        <w:rPr>
+          <w:rStyle w:val="CdigoHTML"/>
+        </w:rPr>
+        <w:t>checkout</w:t>
+      </w:r>
+      <w:proofErr w:type="spellEnd"/>
+      <w:r>
+        <w:t xml:space="preserve"> estamos cambiando de rama o creando un nuevo </w:t>
+      </w:r>
+      <w:proofErr w:type="spellStart"/>
+      <w:r>
+        <w:lastRenderedPageBreak/>
+        <w:t>commit</w:t>
+      </w:r>
+      <w:proofErr w:type="spellEnd"/>
+      <w:r>
+        <w:t xml:space="preserve">, no borrando ramas ni </w:t>
+      </w:r>
+      <w:proofErr w:type="spellStart"/>
+      <w:r>
+        <w:t>commits</w:t>
+      </w:r>
+      <w:proofErr w:type="spellEnd"/>
+      <w:r>
+        <w:t xml:space="preserve"> (recuerda que puedes borrar </w:t>
+      </w:r>
+      <w:proofErr w:type="spellStart"/>
+      <w:r>
+        <w:t>commits</w:t>
+      </w:r>
+      <w:proofErr w:type="spellEnd"/>
+      <w:r>
+        <w:t xml:space="preserve"> con </w:t>
+      </w:r>
+      <w:proofErr w:type="spellStart"/>
+      <w:r>
+        <w:rPr>
+          <w:rStyle w:val="CdigoHTML"/>
+        </w:rPr>
+        <w:t>git</w:t>
+      </w:r>
+      <w:proofErr w:type="spellEnd"/>
+      <w:r>
+        <w:rPr>
+          <w:rStyle w:val="CdigoHTML"/>
+        </w:rPr>
+        <w:t xml:space="preserve"> </w:t>
+      </w:r>
+      <w:proofErr w:type="spellStart"/>
+      <w:r>
+        <w:rPr>
+          <w:rStyle w:val="CdigoHTML"/>
+        </w:rPr>
+        <w:t>reset</w:t>
+      </w:r>
+      <w:proofErr w:type="spellEnd"/>
+      <w:r>
+        <w:t xml:space="preserve"> y ramas con </w:t>
+      </w:r>
+      <w:proofErr w:type="spellStart"/>
+      <w:r>
+        <w:rPr>
+          <w:rStyle w:val="CdigoHTML"/>
+        </w:rPr>
+        <w:t>git</w:t>
+      </w:r>
+      <w:proofErr w:type="spellEnd"/>
+      <w:r>
+        <w:rPr>
+          <w:rStyle w:val="CdigoHTML"/>
+        </w:rPr>
+        <w:t xml:space="preserve"> </w:t>
+      </w:r>
+      <w:proofErr w:type="spellStart"/>
+      <w:r>
+        <w:rPr>
+          <w:rStyle w:val="CdigoHTML"/>
+        </w:rPr>
+        <w:t>branch</w:t>
+      </w:r>
+      <w:proofErr w:type="spellEnd"/>
+      <w:r>
+        <w:rPr>
+          <w:rStyle w:val="CdigoHTML"/>
+        </w:rPr>
+        <w:t xml:space="preserve"> -d</w:t>
+      </w:r>
+      <w:r>
+        <w:t>).</w:t>
+      </w:r>
+    </w:p>
+    <w:p>
+      <w:pPr>
+        <w:pStyle w:val="NormalWeb"/>
+      </w:pPr>
+      <w:r>
+        <w:t>Git es muy inteligente y puede resolver algunos conflictos automáticamente: cambios, nuevas líneas, entre otros. Pero algunas veces no sabe cómo resolver estas diferencias, por ejemplo, cuando dos ramas diferentes hacen cambios distintos a una misma línea.</w:t>
+      </w:r>
+    </w:p>
+    <w:p>
+      <w:pPr>
+        <w:pStyle w:val="NormalWeb"/>
+      </w:pPr>
+      <w:r>
+        <w:t xml:space="preserve">Esto lo conocemos como </w:t>
+      </w:r>
+      <w:r>
+        <w:rPr>
+          <w:rStyle w:val="Textoennegrita"/>
+        </w:rPr>
+        <w:t>conflicto</w:t>
+      </w:r>
+      <w:r>
+        <w:t xml:space="preserve"> y lo podemos resolver manualmente, solo debemos hacer el </w:t>
+      </w:r>
+      <w:proofErr w:type="spellStart"/>
+      <w:r>
+        <w:t>merge</w:t>
+      </w:r>
+      <w:proofErr w:type="spellEnd"/>
+      <w:r>
+        <w:t xml:space="preserve">, ir a nuestro editor de código y elegir si queremos quedarnos con alguna de estas dos versiones o algo diferente. Algunos editores de código como </w:t>
+      </w:r>
+      <w:proofErr w:type="spellStart"/>
+      <w:r>
+        <w:t>VSCode</w:t>
+      </w:r>
+      <w:proofErr w:type="spellEnd"/>
+      <w:r>
+        <w:t xml:space="preserve"> nos ayudan a resolver estos conflictos sin necesidad de borrar o escribir líneas de texto, basta con hundir un botón y guardar el archivo.</w:t>
+      </w:r>
+    </w:p>
+    <w:p>
+      <w:pPr>
+        <w:pStyle w:val="NormalWeb"/>
+      </w:pPr>
+      <w:r>
+        <w:t xml:space="preserve">Recuerda que siempre debemos crear un nuevo </w:t>
+      </w:r>
+      <w:proofErr w:type="spellStart"/>
+      <w:r>
+        <w:t>commit</w:t>
+      </w:r>
+      <w:proofErr w:type="spellEnd"/>
+      <w:r>
+        <w:t xml:space="preserve"> para aplicar los cambios del </w:t>
+      </w:r>
+      <w:proofErr w:type="spellStart"/>
+      <w:r>
+        <w:t>merge</w:t>
+      </w:r>
+      <w:proofErr w:type="spellEnd"/>
+      <w:r>
+        <w:t xml:space="preserve">. Si Git puede resolver el conflicto hará </w:t>
+      </w:r>
+      <w:proofErr w:type="spellStart"/>
+      <w:r>
+        <w:t>commit</w:t>
+      </w:r>
+      <w:proofErr w:type="spellEnd"/>
+      <w:r>
+        <w:t xml:space="preserve"> automáticamente. Pero, en caso de no pueda resolverlo, debemos solucionarlo y hacer el </w:t>
+      </w:r>
+      <w:proofErr w:type="spellStart"/>
+      <w:r>
+        <w:t>commit</w:t>
+      </w:r>
+      <w:proofErr w:type="spellEnd"/>
+      <w:r>
+        <w:t>.</w:t>
+      </w:r>
+    </w:p>
+    <w:p>
+      <w:pPr>
+        <w:pStyle w:val="NormalWeb"/>
+      </w:pPr>
+      <w:r>
+        <w:t xml:space="preserve">Los archivos con conflictos por el comando </w:t>
+      </w:r>
+      <w:proofErr w:type="spellStart"/>
+      <w:r>
+        <w:rPr>
+          <w:rStyle w:val="CdigoHTML"/>
+        </w:rPr>
+        <w:t>git</w:t>
+      </w:r>
+      <w:proofErr w:type="spellEnd"/>
+      <w:r>
+        <w:rPr>
+          <w:rStyle w:val="CdigoHTML"/>
+        </w:rPr>
+        <w:t xml:space="preserve"> </w:t>
+      </w:r>
+      <w:proofErr w:type="spellStart"/>
+      <w:r>
+        <w:rPr>
+          <w:rStyle w:val="CdigoHTML"/>
+        </w:rPr>
+        <w:t>merge</w:t>
+      </w:r>
+      <w:proofErr w:type="spellEnd"/>
+      <w:r>
+        <w:t xml:space="preserve"> entran en un nuevo estado que conocemos como </w:t>
+      </w:r>
+      <w:proofErr w:type="spellStart"/>
+      <w:r>
+        <w:rPr>
+          <w:rStyle w:val="Textoennegrita"/>
+        </w:rPr>
+        <w:t>Unmerged</w:t>
+      </w:r>
+      <w:proofErr w:type="spellEnd"/>
+      <w:r>
+        <w:t xml:space="preserve">. Funcionan muy parecido a los archivos en estado </w:t>
+      </w:r>
+      <w:proofErr w:type="spellStart"/>
+      <w:r>
+        <w:t>Unstaged</w:t>
+      </w:r>
+      <w:proofErr w:type="spellEnd"/>
+      <w:r>
+        <w:t xml:space="preserve">, algo así como un estado intermedio entre </w:t>
+      </w:r>
+      <w:proofErr w:type="spellStart"/>
+      <w:r>
+        <w:t>Untracked</w:t>
+      </w:r>
+      <w:proofErr w:type="spellEnd"/>
+      <w:r>
+        <w:t xml:space="preserve"> y </w:t>
+      </w:r>
+      <w:proofErr w:type="spellStart"/>
+      <w:r>
+        <w:t>Unstaged</w:t>
+      </w:r>
+      <w:proofErr w:type="spellEnd"/>
+      <w:r>
+        <w:t xml:space="preserve">, solo debemos ejecutar </w:t>
+      </w:r>
+      <w:proofErr w:type="spellStart"/>
+      <w:r>
+        <w:rPr>
+          <w:rStyle w:val="CdigoHTML"/>
+        </w:rPr>
+        <w:t>git</w:t>
+      </w:r>
+      <w:proofErr w:type="spellEnd"/>
+      <w:r>
+        <w:rPr>
+          <w:rStyle w:val="CdigoHTML"/>
+        </w:rPr>
+        <w:t xml:space="preserve"> </w:t>
+      </w:r>
+      <w:proofErr w:type="spellStart"/>
+      <w:r>
+        <w:rPr>
+          <w:rStyle w:val="CdigoHTML"/>
+        </w:rPr>
+        <w:t>add</w:t>
+      </w:r>
+      <w:proofErr w:type="spellEnd"/>
+      <w:r>
+        <w:t xml:space="preserve"> para pasarlos al área de </w:t>
+      </w:r>
+      <w:proofErr w:type="spellStart"/>
+      <w:r>
+        <w:t>staging</w:t>
+      </w:r>
+      <w:proofErr w:type="spellEnd"/>
+      <w:r>
+        <w:t xml:space="preserve"> y </w:t>
+      </w:r>
+      <w:proofErr w:type="spellStart"/>
+      <w:r>
+        <w:rPr>
+          <w:rStyle w:val="CdigoHTML"/>
+        </w:rPr>
+        <w:t>git</w:t>
+      </w:r>
+      <w:proofErr w:type="spellEnd"/>
+      <w:r>
+        <w:rPr>
+          <w:rStyle w:val="CdigoHTML"/>
+        </w:rPr>
+        <w:t xml:space="preserve"> </w:t>
+      </w:r>
+      <w:proofErr w:type="spellStart"/>
+      <w:r>
+        <w:rPr>
+          <w:rStyle w:val="CdigoHTML"/>
+        </w:rPr>
+        <w:t>commit</w:t>
+      </w:r>
+      <w:proofErr w:type="spellEnd"/>
+      <w:r>
+        <w:t xml:space="preserve"> para aplicar los cambios en el repositorio.</w:t>
+      </w:r>
+    </w:p>
+    <w:p>
+      <w:pPr>
+        <w:pStyle w:val="Ttulo1"/>
+      </w:pPr>
+      <w:r>
+        <w:t>Tu sitio web público con GitHub Pages</w:t>
+      </w:r>
+    </w:p>
+    <w:p>
+      <w:pPr>
+        <w:pStyle w:val="NormalWeb"/>
+      </w:pPr>
+      <w:r>
+        <w:t xml:space="preserve">GitHub tiene un servicio de hosting gratis llamado </w:t>
+      </w:r>
+      <w:r>
+        <w:rPr>
+          <w:rStyle w:val="nfasis"/>
+        </w:rPr>
+        <w:t>GitHub Pages</w:t>
+      </w:r>
+      <w:r>
+        <w:t xml:space="preserve">, </w:t>
+      </w:r>
+      <w:proofErr w:type="spellStart"/>
+      <w:r>
+        <w:t>tu</w:t>
+      </w:r>
+      <w:proofErr w:type="spellEnd"/>
+      <w:r>
+        <w:t xml:space="preserve"> puedes tener un repositorio donde el contenido del repositorio se vaya a GitHub y se vea online.</w:t>
+      </w:r>
+    </w:p>
+    <w:p>
+      <w:pPr>
+        <w:pStyle w:val="NormalWeb"/>
+      </w:pPr>
+      <w:r>
+        <w:t>Publica tu página en GitHub Pages y compártelo con la comunidad en el área de discusiones de la clase, ¡te esperamos!</w:t>
+      </w:r>
+    </w:p>
+    <w:p>
+      <w:pPr>
+        <w:pStyle w:val="Ttulo1"/>
+      </w:pPr>
+      <w:r>
+        <w:t>Git Rebase: reorganizando el trabajo realizado</w:t>
+      </w:r>
+    </w:p>
+    <w:p>
+      <w:pPr>
+        <w:pStyle w:val="NormalWeb"/>
+      </w:pPr>
+      <w:r>
+        <w:t xml:space="preserve">El comando rebase es </w:t>
+      </w:r>
+      <w:r>
+        <w:rPr>
+          <w:rStyle w:val="nfasis"/>
+          <w:b/>
+          <w:bCs/>
+        </w:rPr>
+        <w:t>una mala práctica, nunca se debe usar</w:t>
+      </w:r>
+      <w:r>
+        <w:t xml:space="preserve">, pero para efectos del curso te lo vamos a enseñar para que hagas tus propios experimentos. Con </w:t>
+      </w:r>
+      <w:r>
+        <w:rPr>
+          <w:rStyle w:val="CdigoHTML"/>
+        </w:rPr>
+        <w:t>rebase</w:t>
+      </w:r>
+      <w:r>
+        <w:t xml:space="preserve"> puedes recoger todos los cambios confirmados en una rama y ponerlos sobre otra.</w:t>
+      </w:r>
+    </w:p>
+    <w:p>
+      <w:pPr>
+        <w:pStyle w:val="HTMLconformatoprevio"/>
+        <w:rPr>
+          <w:rStyle w:val="CdigoHTML"/>
+        </w:rPr>
+      </w:pPr>
+      <w:r>
+        <w:rPr>
+          <w:rStyle w:val="hljs-comment"/>
+        </w:rPr>
+        <w:t># Cambiamos a la rama que queremos traer los cambios</w:t>
+      </w:r>
+    </w:p>
+    <w:p>
+      <w:pPr>
+        <w:pStyle w:val="HTMLconformatoprevio"/>
+        <w:rPr>
+          <w:rStyle w:val="CdigoHTML"/>
+        </w:rPr>
+      </w:pPr>
+      <w:proofErr w:type="spellStart"/>
+      <w:r>
+        <w:rPr>
+          <w:rStyle w:val="CdigoHTML"/>
+        </w:rPr>
+        <w:t>git</w:t>
+      </w:r>
+      <w:proofErr w:type="spellEnd"/>
+      <w:r>
+        <w:rPr>
+          <w:rStyle w:val="CdigoHTML"/>
+        </w:rPr>
+        <w:t xml:space="preserve"> </w:t>
+      </w:r>
+      <w:proofErr w:type="spellStart"/>
+      <w:r>
+        <w:rPr>
+          <w:rStyle w:val="CdigoHTML"/>
+        </w:rPr>
+        <w:t>checkout</w:t>
+      </w:r>
+      <w:proofErr w:type="spellEnd"/>
+      <w:r>
+        <w:rPr>
+          <w:rStyle w:val="CdigoHTML"/>
+        </w:rPr>
+        <w:t xml:space="preserve"> </w:t>
+      </w:r>
+      <w:proofErr w:type="spellStart"/>
+      <w:r>
+        <w:rPr>
+          <w:rStyle w:val="CdigoHTML"/>
+        </w:rPr>
+        <w:t>experiment</w:t>
+      </w:r>
+      <w:proofErr w:type="spellEnd"/>
+    </w:p>
+    <w:p>
+      <w:pPr>
+        <w:pStyle w:val="HTMLconformatoprevio"/>
+        <w:rPr>
+          <w:rStyle w:val="CdigoHTML"/>
+        </w:rPr>
+      </w:pPr>
+      <w:r>
+        <w:rPr>
+          <w:rStyle w:val="hljs-comment"/>
+        </w:rPr>
+        <w:t xml:space="preserve"># Aplicamos rebase para traer los cambios de la rama que queremos </w:t>
+      </w:r>
+    </w:p>
+    <w:p>
+      <w:pPr>
+        <w:pStyle w:val="HTMLconformatoprevio"/>
+        <w:rPr>
+          <w:rStyle w:val="CdigoHTML"/>
+        </w:rPr>
+      </w:pPr>
+      <w:proofErr w:type="spellStart"/>
+      <w:r>
+        <w:rPr>
+          <w:rStyle w:val="CdigoHTML"/>
+        </w:rPr>
+        <w:t>git</w:t>
+      </w:r>
+      <w:proofErr w:type="spellEnd"/>
+      <w:r>
+        <w:rPr>
+          <w:rStyle w:val="CdigoHTML"/>
+        </w:rPr>
+        <w:t xml:space="preserve"> rebase </w:t>
+      </w:r>
+      <w:proofErr w:type="gramStart"/>
+      <w:r>
+        <w:rPr>
+          <w:rStyle w:val="CdigoHTML"/>
+        </w:rPr>
+        <w:t>master</w:t>
+      </w:r>
+      <w:proofErr w:type="gramEnd"/>
+    </w:p>
+    <w:p>
+      <w:pPr>
+        <w:pStyle w:val="Ttulo1"/>
+      </w:pPr>
+      <w:r>
+        <w:lastRenderedPageBreak/>
+        <w:t xml:space="preserve">Git </w:t>
+      </w:r>
+      <w:proofErr w:type="spellStart"/>
+      <w:r>
+        <w:t>Stash</w:t>
+      </w:r>
+      <w:proofErr w:type="spellEnd"/>
+      <w:r>
+        <w:t>: Guardar cambios en memoria y recuperarlos después</w:t>
+      </w:r>
+    </w:p>
+    <w:p>
+      <w:pPr>
+        <w:pStyle w:val="NormalWeb"/>
+      </w:pPr>
+      <w:r>
+        <w:t xml:space="preserve">Cuando necesitamos regresar en el tiempo porque borramos alguna línea de </w:t>
+      </w:r>
+      <w:proofErr w:type="gramStart"/>
+      <w:r>
+        <w:t>código</w:t>
+      </w:r>
+      <w:proofErr w:type="gramEnd"/>
+      <w:r>
+        <w:t xml:space="preserve"> pero no queremos pasarnos a otra rama porque nos daría un error ya que debemos pasar ese “mal cambio” que hicimos a </w:t>
+      </w:r>
+      <w:proofErr w:type="spellStart"/>
+      <w:r>
+        <w:t>stage</w:t>
+      </w:r>
+      <w:proofErr w:type="spellEnd"/>
+      <w:r>
+        <w:t xml:space="preserve">, podemos usar </w:t>
+      </w:r>
+      <w:proofErr w:type="spellStart"/>
+      <w:r>
+        <w:rPr>
+          <w:rStyle w:val="CdigoHTML"/>
+        </w:rPr>
+        <w:t>git</w:t>
+      </w:r>
+      <w:proofErr w:type="spellEnd"/>
+      <w:r>
+        <w:rPr>
+          <w:rStyle w:val="CdigoHTML"/>
+        </w:rPr>
+        <w:t xml:space="preserve"> </w:t>
+      </w:r>
+      <w:proofErr w:type="spellStart"/>
+      <w:r>
+        <w:rPr>
+          <w:rStyle w:val="CdigoHTML"/>
+        </w:rPr>
+        <w:t>stash</w:t>
+      </w:r>
+      <w:proofErr w:type="spellEnd"/>
+      <w:r>
+        <w:t xml:space="preserve"> para regresar el cambio anterior que hicimos.</w:t>
+      </w:r>
+    </w:p>
+    <w:p>
+      <w:pPr>
+        <w:pStyle w:val="NormalWeb"/>
+      </w:pPr>
+      <w:proofErr w:type="spellStart"/>
+      <w:r>
+        <w:rPr>
+          <w:rStyle w:val="CdigoHTML"/>
+        </w:rPr>
+        <w:t>git</w:t>
+      </w:r>
+      <w:proofErr w:type="spellEnd"/>
+      <w:r>
+        <w:rPr>
+          <w:rStyle w:val="CdigoHTML"/>
+        </w:rPr>
+        <w:t xml:space="preserve"> </w:t>
+      </w:r>
+      <w:proofErr w:type="spellStart"/>
+      <w:r>
+        <w:rPr>
+          <w:rStyle w:val="CdigoHTML"/>
+        </w:rPr>
+        <w:t>stash</w:t>
+      </w:r>
+      <w:proofErr w:type="spellEnd"/>
+      <w:r>
+        <w:t xml:space="preserve"> es típico cuando estamos cambios que no merecen una rama o no merecen un </w:t>
+      </w:r>
+      <w:r>
+        <w:rPr>
+          <w:rStyle w:val="nfasis"/>
+        </w:rPr>
+        <w:t>rebase</w:t>
+      </w:r>
+      <w:r>
+        <w:t xml:space="preserve"> si no simplemente estamos probando algo y luego quieres volver rápidamente a tu versión anterior la cual es la correcta.</w:t>
+      </w:r>
+    </w:p>
+    <w:p>
+      <w:pPr>
+        <w:spacing w:before="100" w:beforeAutospacing="1" w:after="100" w:afterAutospacing="1" w:line="240" w:lineRule="auto"/>
+        <w:outlineLvl w:val="0"/>
+        <w:rPr>
+          <w:rFonts w:ascii="Times New Roman" w:eastAsia="Times New Roman" w:hAnsi="Times New Roman" w:cs="Times New Roman"/>
+          <w:b/>
+          <w:bCs/>
+          <w:kern w:val="36"/>
+          <w:sz w:val="48"/>
+          <w:szCs w:val="48"/>
+          <w:lang w:eastAsia="es-CO"/>
+        </w:rPr>
+      </w:pPr>
+      <w:r>
+        <w:rPr>
+          <w:rFonts w:ascii="Times New Roman" w:eastAsia="Times New Roman" w:hAnsi="Times New Roman" w:cs="Times New Roman"/>
+          <w:b/>
+          <w:bCs/>
+          <w:kern w:val="36"/>
+          <w:sz w:val="48"/>
+          <w:szCs w:val="48"/>
+          <w:lang w:eastAsia="es-CO"/>
+        </w:rPr>
+        <w:t xml:space="preserve">Git </w:t>
+      </w:r>
+      <w:proofErr w:type="spellStart"/>
+      <w:r>
+        <w:rPr>
+          <w:rFonts w:ascii="Times New Roman" w:eastAsia="Times New Roman" w:hAnsi="Times New Roman" w:cs="Times New Roman"/>
+          <w:b/>
+          <w:bCs/>
+          <w:kern w:val="36"/>
+          <w:sz w:val="48"/>
+          <w:szCs w:val="48"/>
+          <w:lang w:eastAsia="es-CO"/>
+        </w:rPr>
+        <w:t>Clean</w:t>
+      </w:r>
+      <w:proofErr w:type="spellEnd"/>
+      <w:r>
+        <w:rPr>
+          <w:rFonts w:ascii="Times New Roman" w:eastAsia="Times New Roman" w:hAnsi="Times New Roman" w:cs="Times New Roman"/>
+          <w:b/>
+          <w:bCs/>
+          <w:kern w:val="36"/>
+          <w:sz w:val="48"/>
+          <w:szCs w:val="48"/>
+          <w:lang w:eastAsia="es-CO"/>
+        </w:rPr>
+        <w:t>: limpiar tu proyecto de archivos no deseados</w:t>
+      </w:r>
+    </w:p>
+    <w:p>
+      <w:pPr>
+        <w:spacing w:before="100" w:beforeAutospacing="1" w:after="100" w:afterAutospacing="1" w:line="240" w:lineRule="auto"/>
+        <w:rPr>
+          <w:rFonts w:ascii="Times New Roman" w:eastAsia="Times New Roman" w:hAnsi="Times New Roman" w:cs="Times New Roman"/>
+          <w:sz w:val="24"/>
+          <w:szCs w:val="24"/>
+          <w:lang w:eastAsia="es-CO"/>
+        </w:rPr>
+      </w:pPr>
+      <w:r>
+        <w:rPr>
+          <w:rFonts w:ascii="Times New Roman" w:eastAsia="Times New Roman" w:hAnsi="Times New Roman" w:cs="Times New Roman"/>
+          <w:sz w:val="24"/>
+          <w:szCs w:val="24"/>
+          <w:lang w:eastAsia="es-CO"/>
+        </w:rPr>
+        <w:t>A veces creamos archivos cuando estamos realizando nuestro proyecto que realmente no forman parte de nuestro directorio de trabajo, que no se deberían agregar y lo sabemos.</w:t>
+      </w:r>
+    </w:p>
+    <w:p>
+      <w:pPr>
+        <w:numPr>
+          <w:ilvl w:val="0"/>
+          <w:numId w:val="4"/>
+        </w:numPr>
+        <w:spacing w:before="100" w:beforeAutospacing="1" w:after="100" w:afterAutospacing="1" w:line="240" w:lineRule="auto"/>
+        <w:rPr>
+          <w:rFonts w:ascii="Times New Roman" w:eastAsia="Times New Roman" w:hAnsi="Times New Roman" w:cs="Times New Roman"/>
+          <w:sz w:val="24"/>
+          <w:szCs w:val="24"/>
+          <w:lang w:eastAsia="es-CO"/>
+        </w:rPr>
+      </w:pPr>
+      <w:r>
+        <w:rPr>
+          <w:rFonts w:ascii="Times New Roman" w:eastAsia="Times New Roman" w:hAnsi="Times New Roman" w:cs="Times New Roman"/>
+          <w:sz w:val="24"/>
+          <w:szCs w:val="24"/>
+          <w:lang w:eastAsia="es-CO"/>
+        </w:rPr>
+        <w:t xml:space="preserve">Para saber qué archivos vamos a borrar tecleamos </w:t>
+      </w:r>
+      <w:proofErr w:type="spellStart"/>
+      <w:r>
+        <w:rPr>
+          <w:rFonts w:ascii="Courier New" w:eastAsia="Times New Roman" w:hAnsi="Courier New" w:cs="Courier New"/>
+          <w:sz w:val="20"/>
+          <w:szCs w:val="20"/>
+          <w:lang w:eastAsia="es-CO"/>
+        </w:rPr>
+        <w:t>git</w:t>
+      </w:r>
+      <w:proofErr w:type="spellEnd"/>
+      <w:r>
+        <w:rPr>
+          <w:rFonts w:ascii="Courier New" w:eastAsia="Times New Roman" w:hAnsi="Courier New" w:cs="Courier New"/>
+          <w:sz w:val="20"/>
+          <w:szCs w:val="20"/>
+          <w:lang w:eastAsia="es-CO"/>
+        </w:rPr>
+        <w:t xml:space="preserve"> </w:t>
+      </w:r>
+      <w:proofErr w:type="spellStart"/>
+      <w:r>
+        <w:rPr>
+          <w:rFonts w:ascii="Courier New" w:eastAsia="Times New Roman" w:hAnsi="Courier New" w:cs="Courier New"/>
+          <w:sz w:val="20"/>
+          <w:szCs w:val="20"/>
+          <w:lang w:eastAsia="es-CO"/>
+        </w:rPr>
+        <w:t>clean</w:t>
+      </w:r>
+      <w:proofErr w:type="spellEnd"/>
+      <w:r>
+        <w:rPr>
+          <w:rFonts w:ascii="Courier New" w:eastAsia="Times New Roman" w:hAnsi="Courier New" w:cs="Courier New"/>
+          <w:sz w:val="20"/>
+          <w:szCs w:val="20"/>
+          <w:lang w:eastAsia="es-CO"/>
+        </w:rPr>
+        <w:t xml:space="preserve"> --</w:t>
+      </w:r>
+      <w:proofErr w:type="spellStart"/>
+      <w:r>
+        <w:rPr>
+          <w:rFonts w:ascii="Courier New" w:eastAsia="Times New Roman" w:hAnsi="Courier New" w:cs="Courier New"/>
+          <w:sz w:val="20"/>
+          <w:szCs w:val="20"/>
+          <w:lang w:eastAsia="es-CO"/>
+        </w:rPr>
+        <w:t>dry</w:t>
+      </w:r>
+      <w:proofErr w:type="spellEnd"/>
+      <w:r>
+        <w:rPr>
+          <w:rFonts w:ascii="Courier New" w:eastAsia="Times New Roman" w:hAnsi="Courier New" w:cs="Courier New"/>
+          <w:sz w:val="20"/>
+          <w:szCs w:val="20"/>
+          <w:lang w:eastAsia="es-CO"/>
+        </w:rPr>
+        <w:t>-run</w:t>
+      </w:r>
+    </w:p>
+    <w:p>
+      <w:pPr>
+        <w:numPr>
+          <w:ilvl w:val="0"/>
+          <w:numId w:val="4"/>
+        </w:numPr>
+        <w:spacing w:before="100" w:beforeAutospacing="1" w:after="100" w:afterAutospacing="1" w:line="240" w:lineRule="auto"/>
+        <w:rPr>
+          <w:rFonts w:ascii="Times New Roman" w:eastAsia="Times New Roman" w:hAnsi="Times New Roman" w:cs="Times New Roman"/>
+          <w:sz w:val="24"/>
+          <w:szCs w:val="24"/>
+          <w:lang w:eastAsia="es-CO"/>
+        </w:rPr>
+      </w:pPr>
+      <w:r>
+        <w:rPr>
+          <w:rFonts w:ascii="Times New Roman" w:eastAsia="Times New Roman" w:hAnsi="Times New Roman" w:cs="Times New Roman"/>
+          <w:sz w:val="24"/>
+          <w:szCs w:val="24"/>
+          <w:lang w:eastAsia="es-CO"/>
+        </w:rPr>
+        <w:t xml:space="preserve">Para borrar todos los archivos listados (que no son carpetas) tecleamos </w:t>
+      </w:r>
+      <w:proofErr w:type="spellStart"/>
+      <w:r>
+        <w:rPr>
+          <w:rFonts w:ascii="Courier New" w:eastAsia="Times New Roman" w:hAnsi="Courier New" w:cs="Courier New"/>
+          <w:sz w:val="20"/>
+          <w:szCs w:val="20"/>
+          <w:lang w:eastAsia="es-CO"/>
+        </w:rPr>
+        <w:t>git</w:t>
+      </w:r>
+      <w:proofErr w:type="spellEnd"/>
+      <w:r>
+        <w:rPr>
+          <w:rFonts w:ascii="Courier New" w:eastAsia="Times New Roman" w:hAnsi="Courier New" w:cs="Courier New"/>
+          <w:sz w:val="20"/>
+          <w:szCs w:val="20"/>
+          <w:lang w:eastAsia="es-CO"/>
+        </w:rPr>
+        <w:t xml:space="preserve"> </w:t>
+      </w:r>
+      <w:proofErr w:type="spellStart"/>
+      <w:r>
+        <w:rPr>
+          <w:rFonts w:ascii="Courier New" w:eastAsia="Times New Roman" w:hAnsi="Courier New" w:cs="Courier New"/>
+          <w:sz w:val="20"/>
+          <w:szCs w:val="20"/>
+          <w:lang w:eastAsia="es-CO"/>
+        </w:rPr>
+        <w:t>clean</w:t>
+      </w:r>
+      <w:proofErr w:type="spellEnd"/>
+      <w:r>
+        <w:rPr>
+          <w:rFonts w:ascii="Courier New" w:eastAsia="Times New Roman" w:hAnsi="Courier New" w:cs="Courier New"/>
+          <w:sz w:val="20"/>
+          <w:szCs w:val="20"/>
+          <w:lang w:eastAsia="es-CO"/>
+        </w:rPr>
+        <w:t xml:space="preserve"> -f</w:t>
+      </w:r>
+    </w:p>
+    <w:p>
+      <w:pPr>
+        <w:pStyle w:val="Ttulo1"/>
+      </w:pPr>
+      <w:r>
+        <w:t xml:space="preserve">Git cherry-pick: traer </w:t>
+      </w:r>
+      <w:proofErr w:type="spellStart"/>
+      <w:r>
+        <w:t>commits</w:t>
+      </w:r>
+      <w:proofErr w:type="spellEnd"/>
+      <w:r>
+        <w:t xml:space="preserve"> viejos al head de un </w:t>
+      </w:r>
+      <w:proofErr w:type="spellStart"/>
+      <w:r>
+        <w:t>branch</w:t>
+      </w:r>
+      <w:proofErr w:type="spellEnd"/>
+    </w:p>
+    <w:p>
+      <w:pPr>
+        <w:pStyle w:val="NormalWeb"/>
+      </w:pPr>
+      <w:r>
+        <w:t xml:space="preserve">Existe un mundo alternativo en el cual vamos avanzando en una </w:t>
+      </w:r>
+      <w:proofErr w:type="gramStart"/>
+      <w:r>
+        <w:t>rama</w:t>
+      </w:r>
+      <w:proofErr w:type="gramEnd"/>
+      <w:r>
+        <w:t xml:space="preserve"> pero necesitamos en </w:t>
+      </w:r>
+      <w:r>
+        <w:rPr>
+          <w:rStyle w:val="nfasis"/>
+        </w:rPr>
+        <w:t>master</w:t>
+      </w:r>
+      <w:r>
+        <w:t xml:space="preserve"> uno de esos avances de la rama, para eso utilizamos el comando </w:t>
+      </w:r>
+      <w:proofErr w:type="spellStart"/>
+      <w:r>
+        <w:rPr>
+          <w:rStyle w:val="CdigoHTML"/>
+        </w:rPr>
+        <w:t>git</w:t>
+      </w:r>
+      <w:proofErr w:type="spellEnd"/>
+      <w:r>
+        <w:rPr>
+          <w:rStyle w:val="CdigoHTML"/>
+        </w:rPr>
+        <w:t xml:space="preserve"> cherry-pick </w:t>
+      </w:r>
+      <w:proofErr w:type="spellStart"/>
+      <w:r>
+        <w:rPr>
+          <w:rStyle w:val="CdigoHTML"/>
+        </w:rPr>
+        <w:t>IDCommit</w:t>
+      </w:r>
+      <w:proofErr w:type="spellEnd"/>
+      <w:r>
+        <w:t>.</w:t>
+      </w:r>
+    </w:p>
+    <w:p>
+      <w:pPr>
+        <w:pStyle w:val="NormalWeb"/>
+      </w:pPr>
+      <w:r>
+        <w:rPr>
+          <w:rStyle w:val="nfasis"/>
+        </w:rPr>
+        <w:t>cherry-pick es una mala práctica</w:t>
+      </w:r>
+      <w:r>
+        <w:t xml:space="preserve"> porque significa que estamos reconstruyendo la historia, </w:t>
+      </w:r>
+      <w:r>
+        <w:rPr>
+          <w:rStyle w:val="Textoennegrita"/>
+        </w:rPr>
+        <w:t>usa cherry-pick con sabiduría</w:t>
+      </w:r>
+      <w:r>
+        <w:t xml:space="preserve">. Si no sabes lo que estás haciendo </w:t>
+      </w:r>
+      <w:r>
+        <w:rPr>
+          <w:rStyle w:val="Textoennegrita"/>
+        </w:rPr>
+        <w:t>ten mucho cuidado</w:t>
+      </w:r>
+      <w:r>
+        <w:t>.</w:t>
+      </w:r>
+    </w:p>
+    <w:p>
+      <w:pPr>
+        <w:pStyle w:val="Ttulo1"/>
+      </w:pPr>
+      <w:r>
+        <w:t xml:space="preserve">Reconstruir </w:t>
+      </w:r>
+      <w:proofErr w:type="spellStart"/>
+      <w:r>
+        <w:t>commits</w:t>
+      </w:r>
+      <w:proofErr w:type="spellEnd"/>
+      <w:r>
+        <w:t xml:space="preserve"> en Git con </w:t>
+      </w:r>
+      <w:proofErr w:type="spellStart"/>
+      <w:r>
+        <w:t>amend</w:t>
+      </w:r>
+      <w:proofErr w:type="spellEnd"/>
+    </w:p>
+    <w:p>
+      <w:pPr>
+        <w:pStyle w:val="NormalWeb"/>
+      </w:pPr>
+      <w:r>
+        <w:t xml:space="preserve">A veces hacemos un </w:t>
+      </w:r>
+      <w:proofErr w:type="spellStart"/>
+      <w:r>
+        <w:t>commit</w:t>
+      </w:r>
+      <w:proofErr w:type="spellEnd"/>
+      <w:r>
+        <w:t xml:space="preserve">, pero resulta que no queríamos mandarlo porque faltaba algo más. Utilizamos </w:t>
+      </w:r>
+      <w:proofErr w:type="spellStart"/>
+      <w:r>
+        <w:rPr>
+          <w:rStyle w:val="CdigoHTML"/>
+        </w:rPr>
+        <w:t>git</w:t>
+      </w:r>
+      <w:proofErr w:type="spellEnd"/>
+      <w:r>
+        <w:rPr>
+          <w:rStyle w:val="CdigoHTML"/>
+        </w:rPr>
+        <w:t xml:space="preserve"> </w:t>
+      </w:r>
+      <w:proofErr w:type="spellStart"/>
+      <w:r>
+        <w:rPr>
+          <w:rStyle w:val="CdigoHTML"/>
+        </w:rPr>
+        <w:t>commit</w:t>
+      </w:r>
+      <w:proofErr w:type="spellEnd"/>
+      <w:r>
+        <w:rPr>
+          <w:rStyle w:val="CdigoHTML"/>
+        </w:rPr>
+        <w:t xml:space="preserve"> --</w:t>
+      </w:r>
+      <w:proofErr w:type="spellStart"/>
+      <w:r>
+        <w:rPr>
+          <w:rStyle w:val="CdigoHTML"/>
+        </w:rPr>
+        <w:t>amend</w:t>
+      </w:r>
+      <w:proofErr w:type="spellEnd"/>
+      <w:r>
+        <w:t xml:space="preserve">, </w:t>
+      </w:r>
+      <w:proofErr w:type="spellStart"/>
+      <w:r>
+        <w:rPr>
+          <w:rStyle w:val="nfasis"/>
+        </w:rPr>
+        <w:t>amend</w:t>
+      </w:r>
+      <w:proofErr w:type="spellEnd"/>
+      <w:r>
+        <w:t xml:space="preserve"> en inglés es remendar y lo que hará es que los cambios que hicimos nos los agregará al </w:t>
+      </w:r>
+      <w:proofErr w:type="spellStart"/>
+      <w:r>
+        <w:t>commit</w:t>
+      </w:r>
+      <w:proofErr w:type="spellEnd"/>
+      <w:r>
+        <w:t xml:space="preserve"> anterior.</w:t>
+      </w:r>
+    </w:p>
+    <w:p>
+      <w:pPr>
+        <w:spacing w:before="100" w:beforeAutospacing="1" w:after="100" w:afterAutospacing="1" w:line="240" w:lineRule="auto"/>
+        <w:outlineLvl w:val="0"/>
+        <w:rPr>
+          <w:rFonts w:ascii="Times New Roman" w:eastAsia="Times New Roman" w:hAnsi="Times New Roman" w:cs="Times New Roman"/>
+          <w:b/>
+          <w:bCs/>
+          <w:kern w:val="36"/>
+          <w:sz w:val="48"/>
+          <w:szCs w:val="48"/>
+          <w:lang w:eastAsia="es-CO"/>
+        </w:rPr>
+      </w:pPr>
+      <w:r>
+        <w:rPr>
+          <w:rFonts w:ascii="Times New Roman" w:eastAsia="Times New Roman" w:hAnsi="Times New Roman" w:cs="Times New Roman"/>
+          <w:b/>
+          <w:bCs/>
+          <w:kern w:val="36"/>
+          <w:sz w:val="48"/>
+          <w:szCs w:val="48"/>
+          <w:lang w:eastAsia="es-CO"/>
+        </w:rPr>
+        <w:lastRenderedPageBreak/>
+        <w:t xml:space="preserve">Git </w:t>
+      </w:r>
+      <w:proofErr w:type="spellStart"/>
+      <w:r>
+        <w:rPr>
+          <w:rFonts w:ascii="Times New Roman" w:eastAsia="Times New Roman" w:hAnsi="Times New Roman" w:cs="Times New Roman"/>
+          <w:b/>
+          <w:bCs/>
+          <w:kern w:val="36"/>
+          <w:sz w:val="48"/>
+          <w:szCs w:val="48"/>
+          <w:lang w:eastAsia="es-CO"/>
+        </w:rPr>
+        <w:t>Reset</w:t>
+      </w:r>
+      <w:proofErr w:type="spellEnd"/>
+      <w:r>
+        <w:rPr>
+          <w:rFonts w:ascii="Times New Roman" w:eastAsia="Times New Roman" w:hAnsi="Times New Roman" w:cs="Times New Roman"/>
+          <w:b/>
+          <w:bCs/>
+          <w:kern w:val="36"/>
+          <w:sz w:val="48"/>
+          <w:szCs w:val="48"/>
+          <w:lang w:eastAsia="es-CO"/>
+        </w:rPr>
+        <w:t xml:space="preserve"> y </w:t>
+      </w:r>
+      <w:proofErr w:type="spellStart"/>
+      <w:r>
+        <w:rPr>
+          <w:rFonts w:ascii="Times New Roman" w:eastAsia="Times New Roman" w:hAnsi="Times New Roman" w:cs="Times New Roman"/>
+          <w:b/>
+          <w:bCs/>
+          <w:kern w:val="36"/>
+          <w:sz w:val="48"/>
+          <w:szCs w:val="48"/>
+          <w:lang w:eastAsia="es-CO"/>
+        </w:rPr>
+        <w:t>Reflog</w:t>
+      </w:r>
+      <w:proofErr w:type="spellEnd"/>
+      <w:r>
+        <w:rPr>
+          <w:rFonts w:ascii="Times New Roman" w:eastAsia="Times New Roman" w:hAnsi="Times New Roman" w:cs="Times New Roman"/>
+          <w:b/>
+          <w:bCs/>
+          <w:kern w:val="36"/>
+          <w:sz w:val="48"/>
+          <w:szCs w:val="48"/>
+          <w:lang w:eastAsia="es-CO"/>
+        </w:rPr>
+        <w:t>: úsese en caso de emergencia</w:t>
+      </w:r>
+    </w:p>
+    <w:p>
+      <w:pPr>
+        <w:spacing w:before="100" w:beforeAutospacing="1" w:after="100" w:afterAutospacing="1" w:line="240" w:lineRule="auto"/>
+        <w:rPr>
+          <w:rFonts w:ascii="Times New Roman" w:eastAsia="Times New Roman" w:hAnsi="Times New Roman" w:cs="Times New Roman"/>
+          <w:sz w:val="24"/>
+          <w:szCs w:val="24"/>
+          <w:lang w:eastAsia="es-CO"/>
+        </w:rPr>
+      </w:pPr>
+      <w:r>
+        <w:rPr>
+          <w:rFonts w:ascii="Times New Roman" w:eastAsia="Times New Roman" w:hAnsi="Times New Roman" w:cs="Times New Roman"/>
+          <w:sz w:val="24"/>
+          <w:szCs w:val="24"/>
+          <w:lang w:eastAsia="es-CO"/>
+        </w:rPr>
+        <w:t xml:space="preserve">¿Qué pasa cuando todo se rompe y no sabemos qué está pasando? Con </w:t>
+      </w:r>
+      <w:proofErr w:type="spellStart"/>
+      <w:r>
+        <w:rPr>
+          <w:rFonts w:ascii="Courier New" w:eastAsia="Times New Roman" w:hAnsi="Courier New" w:cs="Courier New"/>
+          <w:sz w:val="20"/>
+          <w:szCs w:val="20"/>
+          <w:lang w:eastAsia="es-CO"/>
+        </w:rPr>
+        <w:t>git</w:t>
+      </w:r>
+      <w:proofErr w:type="spellEnd"/>
+      <w:r>
+        <w:rPr>
+          <w:rFonts w:ascii="Courier New" w:eastAsia="Times New Roman" w:hAnsi="Courier New" w:cs="Courier New"/>
+          <w:sz w:val="20"/>
+          <w:szCs w:val="20"/>
+          <w:lang w:eastAsia="es-CO"/>
+        </w:rPr>
+        <w:t xml:space="preserve"> </w:t>
+      </w:r>
+      <w:proofErr w:type="spellStart"/>
+      <w:r>
+        <w:rPr>
+          <w:rFonts w:ascii="Courier New" w:eastAsia="Times New Roman" w:hAnsi="Courier New" w:cs="Courier New"/>
+          <w:sz w:val="20"/>
+          <w:szCs w:val="20"/>
+          <w:lang w:eastAsia="es-CO"/>
+        </w:rPr>
+        <w:t>reset</w:t>
+      </w:r>
+      <w:proofErr w:type="spellEnd"/>
+      <w:r>
+        <w:rPr>
+          <w:rFonts w:ascii="Courier New" w:eastAsia="Times New Roman" w:hAnsi="Courier New" w:cs="Courier New"/>
+          <w:sz w:val="20"/>
+          <w:szCs w:val="20"/>
+          <w:lang w:eastAsia="es-CO"/>
+        </w:rPr>
+        <w:t xml:space="preserve"> </w:t>
+      </w:r>
+      <w:proofErr w:type="spellStart"/>
+      <w:r>
+        <w:rPr>
+          <w:rFonts w:ascii="Courier New" w:eastAsia="Times New Roman" w:hAnsi="Courier New" w:cs="Courier New"/>
+          <w:sz w:val="20"/>
+          <w:szCs w:val="20"/>
+          <w:lang w:eastAsia="es-CO"/>
+        </w:rPr>
+        <w:t>HashDelHEAD</w:t>
+      </w:r>
+      <w:proofErr w:type="spellEnd"/>
+      <w:r>
+        <w:rPr>
+          <w:rFonts w:ascii="Times New Roman" w:eastAsia="Times New Roman" w:hAnsi="Times New Roman" w:cs="Times New Roman"/>
+          <w:sz w:val="24"/>
+          <w:szCs w:val="24"/>
+          <w:lang w:eastAsia="es-CO"/>
+        </w:rPr>
+        <w:t xml:space="preserve"> nos devolveremos al estado en que el proyecto funcionaba.</w:t>
+      </w:r>
+    </w:p>
+    <w:p>
+      <w:pPr>
+        <w:numPr>
+          <w:ilvl w:val="0"/>
+          <w:numId w:val="5"/>
+        </w:numPr>
+        <w:spacing w:before="100" w:beforeAutospacing="1" w:after="100" w:afterAutospacing="1" w:line="240" w:lineRule="auto"/>
+        <w:rPr>
+          <w:rFonts w:ascii="Times New Roman" w:eastAsia="Times New Roman" w:hAnsi="Times New Roman" w:cs="Times New Roman"/>
+          <w:sz w:val="24"/>
+          <w:szCs w:val="24"/>
+          <w:lang w:eastAsia="es-CO"/>
+        </w:rPr>
+      </w:pPr>
+      <w:proofErr w:type="spellStart"/>
+      <w:r>
+        <w:rPr>
+          <w:rFonts w:ascii="Courier New" w:eastAsia="Times New Roman" w:hAnsi="Courier New" w:cs="Courier New"/>
+          <w:sz w:val="20"/>
+          <w:szCs w:val="20"/>
+          <w:lang w:eastAsia="es-CO"/>
+        </w:rPr>
+        <w:t>git</w:t>
+      </w:r>
+      <w:proofErr w:type="spellEnd"/>
+      <w:r>
+        <w:rPr>
+          <w:rFonts w:ascii="Courier New" w:eastAsia="Times New Roman" w:hAnsi="Courier New" w:cs="Courier New"/>
+          <w:sz w:val="20"/>
+          <w:szCs w:val="20"/>
+          <w:lang w:eastAsia="es-CO"/>
+        </w:rPr>
+        <w:t xml:space="preserve"> </w:t>
+      </w:r>
+      <w:proofErr w:type="spellStart"/>
+      <w:r>
+        <w:rPr>
+          <w:rFonts w:ascii="Courier New" w:eastAsia="Times New Roman" w:hAnsi="Courier New" w:cs="Courier New"/>
+          <w:sz w:val="20"/>
+          <w:szCs w:val="20"/>
+          <w:lang w:eastAsia="es-CO"/>
+        </w:rPr>
+        <w:t>reset</w:t>
+      </w:r>
+      <w:proofErr w:type="spellEnd"/>
+      <w:r>
+        <w:rPr>
+          <w:rFonts w:ascii="Courier New" w:eastAsia="Times New Roman" w:hAnsi="Courier New" w:cs="Courier New"/>
+          <w:sz w:val="20"/>
+          <w:szCs w:val="20"/>
+          <w:lang w:eastAsia="es-CO"/>
+        </w:rPr>
+        <w:t xml:space="preserve"> --</w:t>
+      </w:r>
+      <w:proofErr w:type="spellStart"/>
+      <w:r>
+        <w:rPr>
+          <w:rFonts w:ascii="Courier New" w:eastAsia="Times New Roman" w:hAnsi="Courier New" w:cs="Courier New"/>
+          <w:sz w:val="20"/>
+          <w:szCs w:val="20"/>
+          <w:lang w:eastAsia="es-CO"/>
+        </w:rPr>
+        <w:t>soft</w:t>
+      </w:r>
+      <w:proofErr w:type="spellEnd"/>
+      <w:r>
+        <w:rPr>
+          <w:rFonts w:ascii="Courier New" w:eastAsia="Times New Roman" w:hAnsi="Courier New" w:cs="Courier New"/>
+          <w:sz w:val="20"/>
+          <w:szCs w:val="20"/>
+          <w:lang w:eastAsia="es-CO"/>
+        </w:rPr>
+        <w:t xml:space="preserve"> </w:t>
+      </w:r>
+      <w:proofErr w:type="spellStart"/>
+      <w:r>
+        <w:rPr>
+          <w:rFonts w:ascii="Courier New" w:eastAsia="Times New Roman" w:hAnsi="Courier New" w:cs="Courier New"/>
+          <w:sz w:val="20"/>
+          <w:szCs w:val="20"/>
+          <w:lang w:eastAsia="es-CO"/>
+        </w:rPr>
+        <w:t>HashDelHEAD</w:t>
+      </w:r>
+      <w:proofErr w:type="spellEnd"/>
+      <w:r>
+        <w:rPr>
+          <w:rFonts w:ascii="Times New Roman" w:eastAsia="Times New Roman" w:hAnsi="Times New Roman" w:cs="Times New Roman"/>
+          <w:sz w:val="24"/>
+          <w:szCs w:val="24"/>
+          <w:lang w:eastAsia="es-CO"/>
+        </w:rPr>
+        <w:t xml:space="preserve"> te mantiene lo que tengas en </w:t>
+      </w:r>
+      <w:proofErr w:type="spellStart"/>
+      <w:r>
+        <w:rPr>
+          <w:rFonts w:ascii="Times New Roman" w:eastAsia="Times New Roman" w:hAnsi="Times New Roman" w:cs="Times New Roman"/>
+          <w:sz w:val="24"/>
+          <w:szCs w:val="24"/>
+          <w:lang w:eastAsia="es-CO"/>
+        </w:rPr>
+        <w:t>staging</w:t>
+      </w:r>
+      <w:proofErr w:type="spellEnd"/>
+      <w:r>
+        <w:rPr>
+          <w:rFonts w:ascii="Times New Roman" w:eastAsia="Times New Roman" w:hAnsi="Times New Roman" w:cs="Times New Roman"/>
+          <w:sz w:val="24"/>
+          <w:szCs w:val="24"/>
+          <w:lang w:eastAsia="es-CO"/>
+        </w:rPr>
+        <w:t xml:space="preserve"> ahí.</w:t>
+      </w:r>
+    </w:p>
+    <w:p>
+      <w:pPr>
+        <w:numPr>
+          <w:ilvl w:val="0"/>
+          <w:numId w:val="5"/>
+        </w:numPr>
+        <w:spacing w:before="100" w:beforeAutospacing="1" w:after="100" w:afterAutospacing="1" w:line="240" w:lineRule="auto"/>
+        <w:rPr>
+          <w:rFonts w:ascii="Times New Roman" w:eastAsia="Times New Roman" w:hAnsi="Times New Roman" w:cs="Times New Roman"/>
+          <w:sz w:val="24"/>
+          <w:szCs w:val="24"/>
+          <w:lang w:eastAsia="es-CO"/>
+        </w:rPr>
+      </w:pPr>
+      <w:proofErr w:type="spellStart"/>
+      <w:r>
+        <w:rPr>
+          <w:rFonts w:ascii="Courier New" w:eastAsia="Times New Roman" w:hAnsi="Courier New" w:cs="Courier New"/>
+          <w:sz w:val="20"/>
+          <w:szCs w:val="20"/>
+          <w:lang w:eastAsia="es-CO"/>
+        </w:rPr>
+        <w:t>git</w:t>
+      </w:r>
+      <w:proofErr w:type="spellEnd"/>
+      <w:r>
+        <w:rPr>
+          <w:rFonts w:ascii="Courier New" w:eastAsia="Times New Roman" w:hAnsi="Courier New" w:cs="Courier New"/>
+          <w:sz w:val="20"/>
+          <w:szCs w:val="20"/>
+          <w:lang w:eastAsia="es-CO"/>
+        </w:rPr>
+        <w:t xml:space="preserve"> </w:t>
+      </w:r>
+      <w:proofErr w:type="spellStart"/>
+      <w:r>
+        <w:rPr>
+          <w:rFonts w:ascii="Courier New" w:eastAsia="Times New Roman" w:hAnsi="Courier New" w:cs="Courier New"/>
+          <w:sz w:val="20"/>
+          <w:szCs w:val="20"/>
+          <w:lang w:eastAsia="es-CO"/>
+        </w:rPr>
+        <w:t>reset</w:t>
+      </w:r>
+      <w:proofErr w:type="spellEnd"/>
+      <w:r>
+        <w:rPr>
+          <w:rFonts w:ascii="Courier New" w:eastAsia="Times New Roman" w:hAnsi="Courier New" w:cs="Courier New"/>
+          <w:sz w:val="20"/>
+          <w:szCs w:val="20"/>
+          <w:lang w:eastAsia="es-CO"/>
+        </w:rPr>
+        <w:t xml:space="preserve"> --</w:t>
+      </w:r>
+      <w:proofErr w:type="spellStart"/>
+      <w:r>
+        <w:rPr>
+          <w:rFonts w:ascii="Courier New" w:eastAsia="Times New Roman" w:hAnsi="Courier New" w:cs="Courier New"/>
+          <w:sz w:val="20"/>
+          <w:szCs w:val="20"/>
+          <w:lang w:eastAsia="es-CO"/>
+        </w:rPr>
+        <w:t>hard</w:t>
+      </w:r>
+      <w:proofErr w:type="spellEnd"/>
+      <w:r>
+        <w:rPr>
+          <w:rFonts w:ascii="Courier New" w:eastAsia="Times New Roman" w:hAnsi="Courier New" w:cs="Courier New"/>
+          <w:sz w:val="20"/>
+          <w:szCs w:val="20"/>
+          <w:lang w:eastAsia="es-CO"/>
+        </w:rPr>
+        <w:t xml:space="preserve"> </w:t>
+      </w:r>
+      <w:proofErr w:type="spellStart"/>
+      <w:r>
+        <w:rPr>
+          <w:rFonts w:ascii="Courier New" w:eastAsia="Times New Roman" w:hAnsi="Courier New" w:cs="Courier New"/>
+          <w:sz w:val="20"/>
+          <w:szCs w:val="20"/>
+          <w:lang w:eastAsia="es-CO"/>
+        </w:rPr>
+        <w:t>HashDelHEAD</w:t>
+      </w:r>
+      <w:proofErr w:type="spellEnd"/>
+      <w:r>
+        <w:rPr>
+          <w:rFonts w:ascii="Times New Roman" w:eastAsia="Times New Roman" w:hAnsi="Times New Roman" w:cs="Times New Roman"/>
+          <w:sz w:val="24"/>
+          <w:szCs w:val="24"/>
+          <w:lang w:eastAsia="es-CO"/>
+        </w:rPr>
+        <w:t xml:space="preserve"> </w:t>
+      </w:r>
+      <w:proofErr w:type="gramStart"/>
+      <w:r>
+        <w:rPr>
+          <w:rFonts w:ascii="Times New Roman" w:eastAsia="Times New Roman" w:hAnsi="Times New Roman" w:cs="Times New Roman"/>
+          <w:sz w:val="24"/>
+          <w:szCs w:val="24"/>
+          <w:lang w:eastAsia="es-CO"/>
+        </w:rPr>
+        <w:t>resetea</w:t>
+      </w:r>
+      <w:proofErr w:type="gramEnd"/>
+      <w:r>
+        <w:rPr>
+          <w:rFonts w:ascii="Times New Roman" w:eastAsia="Times New Roman" w:hAnsi="Times New Roman" w:cs="Times New Roman"/>
+          <w:sz w:val="24"/>
+          <w:szCs w:val="24"/>
+          <w:lang w:eastAsia="es-CO"/>
+        </w:rPr>
+        <w:t xml:space="preserve"> absolutamente todo incluyendo lo que tengas en </w:t>
+      </w:r>
+      <w:proofErr w:type="spellStart"/>
+      <w:r>
+        <w:rPr>
+          <w:rFonts w:ascii="Times New Roman" w:eastAsia="Times New Roman" w:hAnsi="Times New Roman" w:cs="Times New Roman"/>
+          <w:sz w:val="24"/>
+          <w:szCs w:val="24"/>
+          <w:lang w:eastAsia="es-CO"/>
+        </w:rPr>
+        <w:t>staging</w:t>
+      </w:r>
+      <w:proofErr w:type="spellEnd"/>
+      <w:r>
+        <w:rPr>
+          <w:rFonts w:ascii="Times New Roman" w:eastAsia="Times New Roman" w:hAnsi="Times New Roman" w:cs="Times New Roman"/>
+          <w:sz w:val="24"/>
+          <w:szCs w:val="24"/>
+          <w:lang w:eastAsia="es-CO"/>
+        </w:rPr>
+        <w:t>.</w:t>
+      </w:r>
+    </w:p>
+    <w:p>
+      <w:pPr>
+        <w:spacing w:before="100" w:beforeAutospacing="1" w:after="100" w:afterAutospacing="1" w:line="240" w:lineRule="auto"/>
+        <w:rPr>
+          <w:rFonts w:ascii="Times New Roman" w:eastAsia="Times New Roman" w:hAnsi="Times New Roman" w:cs="Times New Roman"/>
+          <w:sz w:val="24"/>
+          <w:szCs w:val="24"/>
+          <w:lang w:eastAsia="es-CO"/>
+        </w:rPr>
+      </w:pPr>
+      <w:proofErr w:type="spellStart"/>
+      <w:r>
+        <w:rPr>
+          <w:rFonts w:ascii="Courier New" w:eastAsia="Times New Roman" w:hAnsi="Courier New" w:cs="Courier New"/>
+          <w:b/>
+          <w:bCs/>
+          <w:i/>
+          <w:iCs/>
+          <w:sz w:val="20"/>
+          <w:szCs w:val="20"/>
+          <w:lang w:eastAsia="es-CO"/>
+        </w:rPr>
+        <w:t>git</w:t>
+      </w:r>
+      <w:proofErr w:type="spellEnd"/>
+      <w:r>
+        <w:rPr>
+          <w:rFonts w:ascii="Courier New" w:eastAsia="Times New Roman" w:hAnsi="Courier New" w:cs="Courier New"/>
+          <w:b/>
+          <w:bCs/>
+          <w:i/>
+          <w:iCs/>
+          <w:sz w:val="20"/>
+          <w:szCs w:val="20"/>
+          <w:lang w:eastAsia="es-CO"/>
+        </w:rPr>
+        <w:t xml:space="preserve"> </w:t>
+      </w:r>
+      <w:proofErr w:type="spellStart"/>
+      <w:r>
+        <w:rPr>
+          <w:rFonts w:ascii="Courier New" w:eastAsia="Times New Roman" w:hAnsi="Courier New" w:cs="Courier New"/>
+          <w:b/>
+          <w:bCs/>
+          <w:i/>
+          <w:iCs/>
+          <w:sz w:val="20"/>
+          <w:szCs w:val="20"/>
+          <w:lang w:eastAsia="es-CO"/>
+        </w:rPr>
+        <w:t>reset</w:t>
+      </w:r>
+      <w:proofErr w:type="spellEnd"/>
+      <w:r>
+        <w:rPr>
+          <w:rFonts w:ascii="Times New Roman" w:eastAsia="Times New Roman" w:hAnsi="Times New Roman" w:cs="Times New Roman"/>
+          <w:b/>
+          <w:bCs/>
+          <w:i/>
+          <w:iCs/>
+          <w:sz w:val="24"/>
+          <w:szCs w:val="24"/>
+          <w:lang w:eastAsia="es-CO"/>
+        </w:rPr>
+        <w:t xml:space="preserve"> es una mala práctica, no deberías usarlo en ningún momento; debe ser nuestro último recurso.</w:t>
+      </w:r>
+    </w:p>
+    <w:p>
+      <w:pPr>
+        <w:spacing w:before="100" w:beforeAutospacing="1" w:after="100" w:afterAutospacing="1" w:line="240" w:lineRule="auto"/>
+        <w:outlineLvl w:val="0"/>
+        <w:rPr>
+          <w:rFonts w:ascii="Times New Roman" w:eastAsia="Times New Roman" w:hAnsi="Times New Roman" w:cs="Times New Roman"/>
+          <w:b/>
+          <w:bCs/>
+          <w:kern w:val="36"/>
+          <w:sz w:val="48"/>
+          <w:szCs w:val="48"/>
+          <w:lang w:eastAsia="es-CO"/>
+        </w:rPr>
+      </w:pPr>
+      <w:r>
+        <w:rPr>
+          <w:rFonts w:ascii="Times New Roman" w:eastAsia="Times New Roman" w:hAnsi="Times New Roman" w:cs="Times New Roman"/>
+          <w:b/>
+          <w:bCs/>
+          <w:kern w:val="36"/>
+          <w:sz w:val="48"/>
+          <w:szCs w:val="48"/>
+          <w:lang w:eastAsia="es-CO"/>
+        </w:rPr>
+        <w:t xml:space="preserve">Buscar en archivos y </w:t>
+      </w:r>
+      <w:proofErr w:type="spellStart"/>
+      <w:r>
+        <w:rPr>
+          <w:rFonts w:ascii="Times New Roman" w:eastAsia="Times New Roman" w:hAnsi="Times New Roman" w:cs="Times New Roman"/>
+          <w:b/>
+          <w:bCs/>
+          <w:kern w:val="36"/>
+          <w:sz w:val="48"/>
+          <w:szCs w:val="48"/>
+          <w:lang w:eastAsia="es-CO"/>
+        </w:rPr>
+        <w:t>commits</w:t>
+      </w:r>
+      <w:proofErr w:type="spellEnd"/>
+      <w:r>
+        <w:rPr>
+          <w:rFonts w:ascii="Times New Roman" w:eastAsia="Times New Roman" w:hAnsi="Times New Roman" w:cs="Times New Roman"/>
+          <w:b/>
+          <w:bCs/>
+          <w:kern w:val="36"/>
+          <w:sz w:val="48"/>
+          <w:szCs w:val="48"/>
+          <w:lang w:eastAsia="es-CO"/>
+        </w:rPr>
+        <w:t xml:space="preserve"> de Git con Grep y log</w:t>
+      </w:r>
+    </w:p>
+    <w:p>
+      <w:pPr>
+        <w:spacing w:before="100" w:beforeAutospacing="1" w:after="100" w:afterAutospacing="1" w:line="240" w:lineRule="auto"/>
+        <w:rPr>
+          <w:rFonts w:ascii="Times New Roman" w:eastAsia="Times New Roman" w:hAnsi="Times New Roman" w:cs="Times New Roman"/>
+          <w:sz w:val="24"/>
+          <w:szCs w:val="24"/>
+          <w:lang w:eastAsia="es-CO"/>
+        </w:rPr>
+      </w:pPr>
+      <w:r>
+        <w:rPr>
+          <w:rFonts w:ascii="Times New Roman" w:eastAsia="Times New Roman" w:hAnsi="Times New Roman" w:cs="Times New Roman"/>
+          <w:sz w:val="24"/>
+          <w:szCs w:val="24"/>
+          <w:lang w:eastAsia="es-CO"/>
+        </w:rPr>
+        <w:t>A medida que nuestro proyecto se hace grande vamos a querer buscar ciertas cosas.</w:t>
+      </w:r>
+    </w:p>
+    <w:p>
+      <w:pPr>
+        <w:spacing w:before="100" w:beforeAutospacing="1" w:after="100" w:afterAutospacing="1" w:line="240" w:lineRule="auto"/>
+        <w:rPr>
+          <w:rFonts w:ascii="Times New Roman" w:eastAsia="Times New Roman" w:hAnsi="Times New Roman" w:cs="Times New Roman"/>
+          <w:sz w:val="24"/>
+          <w:szCs w:val="24"/>
+          <w:lang w:eastAsia="es-CO"/>
+        </w:rPr>
+      </w:pPr>
+      <w:r>
+        <w:rPr>
+          <w:rFonts w:ascii="Times New Roman" w:eastAsia="Times New Roman" w:hAnsi="Times New Roman" w:cs="Times New Roman"/>
+          <w:sz w:val="24"/>
+          <w:szCs w:val="24"/>
+          <w:lang w:eastAsia="es-CO"/>
+        </w:rPr>
+        <w:t xml:space="preserve">Por ejemplo: ¿cuántas veces en nuestro proyecto utilizamos la palabra </w:t>
+      </w:r>
+      <w:r>
+        <w:rPr>
+          <w:rFonts w:ascii="Times New Roman" w:eastAsia="Times New Roman" w:hAnsi="Times New Roman" w:cs="Times New Roman"/>
+          <w:i/>
+          <w:iCs/>
+          <w:sz w:val="24"/>
+          <w:szCs w:val="24"/>
+          <w:lang w:eastAsia="es-CO"/>
+        </w:rPr>
+        <w:t>color</w:t>
+      </w:r>
+      <w:r>
+        <w:rPr>
+          <w:rFonts w:ascii="Times New Roman" w:eastAsia="Times New Roman" w:hAnsi="Times New Roman" w:cs="Times New Roman"/>
+          <w:sz w:val="24"/>
+          <w:szCs w:val="24"/>
+          <w:lang w:eastAsia="es-CO"/>
+        </w:rPr>
+        <w:t>?</w:t>
+      </w:r>
+    </w:p>
+    <w:p>
+      <w:pPr>
+        <w:spacing w:before="100" w:beforeAutospacing="1" w:after="100" w:afterAutospacing="1" w:line="240" w:lineRule="auto"/>
+        <w:rPr>
+          <w:rFonts w:ascii="Times New Roman" w:eastAsia="Times New Roman" w:hAnsi="Times New Roman" w:cs="Times New Roman"/>
+          <w:sz w:val="24"/>
+          <w:szCs w:val="24"/>
+          <w:lang w:eastAsia="es-CO"/>
+        </w:rPr>
+      </w:pPr>
+      <w:r>
+        <w:rPr>
+          <w:rFonts w:ascii="Times New Roman" w:eastAsia="Times New Roman" w:hAnsi="Times New Roman" w:cs="Times New Roman"/>
+          <w:sz w:val="24"/>
+          <w:szCs w:val="24"/>
+          <w:lang w:eastAsia="es-CO"/>
+        </w:rPr>
+        <w:t xml:space="preserve">Para buscar utilizamos el comando </w:t>
+      </w:r>
+      <w:proofErr w:type="spellStart"/>
+      <w:r>
+        <w:rPr>
+          <w:rFonts w:ascii="Courier New" w:eastAsia="Times New Roman" w:hAnsi="Courier New" w:cs="Courier New"/>
+          <w:sz w:val="20"/>
+          <w:szCs w:val="20"/>
+          <w:lang w:eastAsia="es-CO"/>
+        </w:rPr>
+        <w:t>git</w:t>
+      </w:r>
+      <w:proofErr w:type="spellEnd"/>
+      <w:r>
+        <w:rPr>
+          <w:rFonts w:ascii="Courier New" w:eastAsia="Times New Roman" w:hAnsi="Courier New" w:cs="Courier New"/>
+          <w:sz w:val="20"/>
+          <w:szCs w:val="20"/>
+          <w:lang w:eastAsia="es-CO"/>
+        </w:rPr>
+        <w:t xml:space="preserve"> grep color</w:t>
+      </w:r>
+      <w:r>
+        <w:rPr>
+          <w:rFonts w:ascii="Times New Roman" w:eastAsia="Times New Roman" w:hAnsi="Times New Roman" w:cs="Times New Roman"/>
+          <w:sz w:val="24"/>
+          <w:szCs w:val="24"/>
+          <w:lang w:eastAsia="es-CO"/>
+        </w:rPr>
+        <w:t xml:space="preserve"> y nos buscará en todo el proyecto los archivos en donde está la palabra </w:t>
+      </w:r>
+      <w:r>
+        <w:rPr>
+          <w:rFonts w:ascii="Times New Roman" w:eastAsia="Times New Roman" w:hAnsi="Times New Roman" w:cs="Times New Roman"/>
+          <w:i/>
+          <w:iCs/>
+          <w:sz w:val="24"/>
+          <w:szCs w:val="24"/>
+          <w:lang w:eastAsia="es-CO"/>
+        </w:rPr>
+        <w:t>color</w:t>
+      </w:r>
+      <w:r>
+        <w:rPr>
+          <w:rFonts w:ascii="Times New Roman" w:eastAsia="Times New Roman" w:hAnsi="Times New Roman" w:cs="Times New Roman"/>
+          <w:sz w:val="24"/>
+          <w:szCs w:val="24"/>
+          <w:lang w:eastAsia="es-CO"/>
+        </w:rPr>
+        <w:t>.</w:t>
+      </w:r>
+    </w:p>
+    <w:p>
+      <w:pPr>
+        <w:numPr>
+          <w:ilvl w:val="0"/>
+          <w:numId w:val="6"/>
+        </w:numPr>
+        <w:spacing w:before="100" w:beforeAutospacing="1" w:after="100" w:afterAutospacing="1" w:line="240" w:lineRule="auto"/>
+        <w:rPr>
+          <w:rFonts w:ascii="Times New Roman" w:eastAsia="Times New Roman" w:hAnsi="Times New Roman" w:cs="Times New Roman"/>
+          <w:sz w:val="24"/>
+          <w:szCs w:val="24"/>
+          <w:lang w:eastAsia="es-CO"/>
+        </w:rPr>
+      </w:pPr>
+      <w:r>
+        <w:rPr>
+          <w:rFonts w:ascii="Times New Roman" w:eastAsia="Times New Roman" w:hAnsi="Times New Roman" w:cs="Times New Roman"/>
+          <w:sz w:val="24"/>
+          <w:szCs w:val="24"/>
+          <w:lang w:eastAsia="es-CO"/>
+        </w:rPr>
+        <w:t xml:space="preserve">Con </w:t>
+      </w:r>
+      <w:proofErr w:type="spellStart"/>
+      <w:r>
+        <w:rPr>
+          <w:rFonts w:ascii="Courier New" w:eastAsia="Times New Roman" w:hAnsi="Courier New" w:cs="Courier New"/>
+          <w:sz w:val="20"/>
+          <w:szCs w:val="20"/>
+          <w:lang w:eastAsia="es-CO"/>
+        </w:rPr>
+        <w:t>git</w:t>
+      </w:r>
+      <w:proofErr w:type="spellEnd"/>
+      <w:r>
+        <w:rPr>
+          <w:rFonts w:ascii="Courier New" w:eastAsia="Times New Roman" w:hAnsi="Courier New" w:cs="Courier New"/>
+          <w:sz w:val="20"/>
+          <w:szCs w:val="20"/>
+          <w:lang w:eastAsia="es-CO"/>
+        </w:rPr>
+        <w:t xml:space="preserve"> grep -n color</w:t>
+      </w:r>
+      <w:r>
+        <w:rPr>
+          <w:rFonts w:ascii="Times New Roman" w:eastAsia="Times New Roman" w:hAnsi="Times New Roman" w:cs="Times New Roman"/>
+          <w:sz w:val="24"/>
+          <w:szCs w:val="24"/>
+          <w:lang w:eastAsia="es-CO"/>
+        </w:rPr>
+        <w:t xml:space="preserve"> nos saldrá un output el cual nos dirá en qué línea está lo que estamos buscando.</w:t>
+      </w:r>
+    </w:p>
+    <w:p>
+      <w:pPr>
+        <w:numPr>
+          <w:ilvl w:val="0"/>
+          <w:numId w:val="6"/>
+        </w:numPr>
+        <w:spacing w:before="100" w:beforeAutospacing="1" w:after="100" w:afterAutospacing="1" w:line="240" w:lineRule="auto"/>
+        <w:rPr>
+          <w:rFonts w:ascii="Times New Roman" w:eastAsia="Times New Roman" w:hAnsi="Times New Roman" w:cs="Times New Roman"/>
+          <w:sz w:val="24"/>
+          <w:szCs w:val="24"/>
+          <w:lang w:eastAsia="es-CO"/>
+        </w:rPr>
+      </w:pPr>
+      <w:r>
+        <w:rPr>
+          <w:rFonts w:ascii="Times New Roman" w:eastAsia="Times New Roman" w:hAnsi="Times New Roman" w:cs="Times New Roman"/>
+          <w:sz w:val="24"/>
+          <w:szCs w:val="24"/>
+          <w:lang w:eastAsia="es-CO"/>
+        </w:rPr>
+        <w:t xml:space="preserve">Con </w:t>
+      </w:r>
+      <w:proofErr w:type="spellStart"/>
+      <w:r>
+        <w:rPr>
+          <w:rFonts w:ascii="Courier New" w:eastAsia="Times New Roman" w:hAnsi="Courier New" w:cs="Courier New"/>
+          <w:sz w:val="20"/>
+          <w:szCs w:val="20"/>
+          <w:lang w:eastAsia="es-CO"/>
+        </w:rPr>
+        <w:t>git</w:t>
+      </w:r>
+      <w:proofErr w:type="spellEnd"/>
+      <w:r>
+        <w:rPr>
+          <w:rFonts w:ascii="Courier New" w:eastAsia="Times New Roman" w:hAnsi="Courier New" w:cs="Courier New"/>
+          <w:sz w:val="20"/>
+          <w:szCs w:val="20"/>
+          <w:lang w:eastAsia="es-CO"/>
+        </w:rPr>
+        <w:t xml:space="preserve"> grep -c color</w:t>
+      </w:r>
+      <w:r>
+        <w:rPr>
+          <w:rFonts w:ascii="Times New Roman" w:eastAsia="Times New Roman" w:hAnsi="Times New Roman" w:cs="Times New Roman"/>
+          <w:sz w:val="24"/>
+          <w:szCs w:val="24"/>
+          <w:lang w:eastAsia="es-CO"/>
+        </w:rPr>
+        <w:t xml:space="preserve"> nos saldrá un output el cual nos dirá cuántas veces se repite esa palabra y en qué archivo.</w:t>
+      </w:r>
+    </w:p>
+    <w:p>
+      <w:pPr>
+        <w:numPr>
+          <w:ilvl w:val="0"/>
+          <w:numId w:val="6"/>
+        </w:numPr>
+        <w:spacing w:before="100" w:beforeAutospacing="1" w:after="100" w:afterAutospacing="1" w:line="240" w:lineRule="auto"/>
+        <w:rPr>
+          <w:rFonts w:ascii="Times New Roman" w:eastAsia="Times New Roman" w:hAnsi="Times New Roman" w:cs="Times New Roman"/>
+          <w:sz w:val="24"/>
+          <w:szCs w:val="24"/>
+          <w:lang w:eastAsia="es-CO"/>
+        </w:rPr>
+      </w:pPr>
+      <w:r>
+        <w:rPr>
+          <w:rFonts w:ascii="Times New Roman" w:eastAsia="Times New Roman" w:hAnsi="Times New Roman" w:cs="Times New Roman"/>
+          <w:sz w:val="24"/>
+          <w:szCs w:val="24"/>
+          <w:lang w:eastAsia="es-CO"/>
+        </w:rPr>
+        <w:t xml:space="preserve">Si queremos buscar cuántas veces utilizamos un atributo de HTML lo hacemos con </w:t>
+      </w:r>
+      <w:proofErr w:type="spellStart"/>
+      <w:r>
+        <w:rPr>
+          <w:rFonts w:ascii="Courier New" w:eastAsia="Times New Roman" w:hAnsi="Courier New" w:cs="Courier New"/>
+          <w:sz w:val="20"/>
+          <w:szCs w:val="20"/>
+          <w:lang w:eastAsia="es-CO"/>
+        </w:rPr>
+        <w:t>git</w:t>
+      </w:r>
+      <w:proofErr w:type="spellEnd"/>
+      <w:r>
+        <w:rPr>
+          <w:rFonts w:ascii="Courier New" w:eastAsia="Times New Roman" w:hAnsi="Courier New" w:cs="Courier New"/>
+          <w:sz w:val="20"/>
+          <w:szCs w:val="20"/>
+          <w:lang w:eastAsia="es-CO"/>
+        </w:rPr>
+        <w:t xml:space="preserve"> grep -c "&lt;p&gt;"</w:t>
+      </w:r>
+      <w:r>
+        <w:rPr>
+          <w:rFonts w:ascii="Times New Roman" w:eastAsia="Times New Roman" w:hAnsi="Times New Roman" w:cs="Times New Roman"/>
+          <w:sz w:val="24"/>
+          <w:szCs w:val="24"/>
+          <w:lang w:eastAsia="es-CO"/>
+        </w:rPr>
+        <w:t>.</w:t>
+      </w:r>
+    </w:p>
+    <w:p>
+      <w:pPr>
+        <w:spacing w:before="100" w:beforeAutospacing="1" w:after="100" w:afterAutospacing="1" w:line="240" w:lineRule="auto"/>
+        <w:rPr>
+          <w:rFonts w:ascii="Times New Roman" w:eastAsia="Times New Roman" w:hAnsi="Times New Roman" w:cs="Times New Roman"/>
+          <w:sz w:val="24"/>
+          <w:szCs w:val="24"/>
+          <w:u w:val="single"/>
+          <w:lang w:eastAsia="es-CO"/>
+        </w:rPr>
+      </w:pPr>
     </w:p>
     <w:p/>
     <w:sectPr>
@@ -2190,9 +4584,9 @@
 <file path=word/numbering.xml><?xml version="1.0" encoding="utf-8"?>
 <w:numbering xmlns:wpc="http://schemas.microsoft.com/office/word/2010/wordprocessingCanvas" xmlns:cx="http://schemas.microsoft.com/office/drawing/2014/chartex" xmlns:cx1="http://schemas.microsoft.com/office/drawing/2015/9/8/chartex" xmlns:cx2="http://schemas.microsoft.com/office/drawing/2015/10/21/chartex" xmlns:cx3="http://schemas.microsoft.com/office/drawing/2016/5/9/chartex" xmlns:cx4="http://schemas.microsoft.com/office/drawing/2016/5/10/chartex" xmlns:cx5="http://schemas.microsoft.com/office/drawing/2016/5/11/chartex" xmlns:cx6="http://schemas.microsoft.com/office/drawing/2016/5/12/chartex" xmlns:cx7="http://schemas.microsoft.com/office/drawing/2016/5/13/chartex" xmlns:cx8="http://schemas.microsoft.com/office/drawing/2016/5/14/chartex" xmlns:mc="http://schemas.openxmlformats.org/markup-compatibility/2006" xmlns:aink="http://schemas.microsoft.com/office/drawing/2016/ink" xmlns:am3d="http://schemas.microsoft.com/office/drawing/2017/model3d" xmlns:o="urn:schemas-microsoft-com:office:office" xmlns:r="http://schemas.openxmlformats.org/officeDocument/2006/relationships" xmlns:m="http://schemas.openxmlformats.org/officeDocument/2006/math" xmlns:v="urn:schemas-microsoft-com:vml" xmlns:wp14="http://schemas.microsoft.com/office/word/2010/wordprocessingDrawing" xmlns:wp="http://schemas.openxmlformats.org/drawingml/2006/wordprocessingDrawing" xmlns:w10="urn:schemas-microsoft-com:office:word" xmlns:w="http://schemas.openxmlformats.org/wordprocessingml/2006/main" xmlns:w14="http://schemas.microsoft.com/office/word/2010/wordml" xmlns:w15="http://schemas.microsoft.com/office/word/2012/wordml" xmlns:w16cex="http://schemas.microsoft.com/office/word/2018/wordml/cex" xmlns:w16cid="http://schemas.microsoft.com/office/word/2016/wordml/cid" xmlns:w16="http://schemas.microsoft.com/office/word/2018/wordml" xmlns:w16se="http://schemas.microsoft.com/office/word/2015/wordml/symex" xmlns:wpg="http://schemas.microsoft.com/office/word/2010/wordprocessingGroup" xmlns:wpi="http://schemas.microsoft.com/office/word/2010/wordprocessingInk" xmlns:wne="http://schemas.microsoft.com/office/word/2006/wordml" xmlns:wps="http://schemas.microsoft.com/office/word/2010/wordprocessingShape" mc:Ignorable="w14 w15 w16se w16cid w16 w16cex wp14">
   <w:abstractNum w:abstractNumId="0" w15:restartNumberingAfterBreak="0">
-    <w:nsid w:val="028252B1"/>
+    <w:nsid w:val="01F82EF4"/>
     <w:multiLevelType w:val="multilevel"/>
-    <w:tmpl w:val="3FFE4C38"/>
+    <w:tmpl w:val="18E68460"/>
     <w:lvl w:ilvl="0">
       <w:start w:val="1"/>
       <w:numFmt w:val="bullet"/>
@@ -2339,9 +4733,9 @@
     </w:lvl>
   </w:abstractNum>
   <w:abstractNum w:abstractNumId="1" w15:restartNumberingAfterBreak="0">
-    <w:nsid w:val="1CFB0890"/>
+    <w:nsid w:val="028252B1"/>
     <w:multiLevelType w:val="multilevel"/>
-    <w:tmpl w:val="7EA853F6"/>
+    <w:tmpl w:val="3FFE4C38"/>
     <w:lvl w:ilvl="0">
       <w:start w:val="1"/>
       <w:numFmt w:val="bullet"/>
@@ -2488,9 +4882,9 @@
     </w:lvl>
   </w:abstractNum>
   <w:abstractNum w:abstractNumId="2" w15:restartNumberingAfterBreak="0">
-    <w:nsid w:val="354E292A"/>
+    <w:nsid w:val="15FB713D"/>
     <w:multiLevelType w:val="multilevel"/>
-    <w:tmpl w:val="CE08888E"/>
+    <w:tmpl w:val="0EDEBD68"/>
     <w:lvl w:ilvl="0">
       <w:start w:val="1"/>
       <w:numFmt w:val="bullet"/>
@@ -2636,14 +5030,470 @@
       </w:rPr>
     </w:lvl>
   </w:abstractNum>
+  <w:abstractNum w:abstractNumId="3" w15:restartNumberingAfterBreak="0">
+    <w:nsid w:val="1CFB0890"/>
+    <w:multiLevelType w:val="multilevel"/>
+    <w:tmpl w:val="7EA853F6"/>
+    <w:lvl w:ilvl="0">
+      <w:start w:val="1"/>
+      <w:numFmt w:val="bullet"/>
+      <w:lvlText w:val=""/>
+      <w:lvlJc w:val="left"/>
+      <w:pPr>
+        <w:tabs>
+          <w:tab w:val="num" w:pos="720"/>
+        </w:tabs>
+        <w:ind w:left="720" w:hanging="360"/>
+      </w:pPr>
+      <w:rPr>
+        <w:rFonts w:ascii="Symbol" w:hAnsi="Symbol" w:hint="default"/>
+        <w:sz w:val="20"/>
+      </w:rPr>
+    </w:lvl>
+    <w:lvl w:ilvl="1" w:tentative="1">
+      <w:start w:val="1"/>
+      <w:numFmt w:val="bullet"/>
+      <w:lvlText w:val="o"/>
+      <w:lvlJc w:val="left"/>
+      <w:pPr>
+        <w:tabs>
+          <w:tab w:val="num" w:pos="1440"/>
+        </w:tabs>
+        <w:ind w:left="1440" w:hanging="360"/>
+      </w:pPr>
+      <w:rPr>
+        <w:rFonts w:ascii="Courier New" w:hAnsi="Courier New" w:hint="default"/>
+        <w:sz w:val="20"/>
+      </w:rPr>
+    </w:lvl>
+    <w:lvl w:ilvl="2" w:tentative="1">
+      <w:start w:val="1"/>
+      <w:numFmt w:val="bullet"/>
+      <w:lvlText w:val=""/>
+      <w:lvlJc w:val="left"/>
+      <w:pPr>
+        <w:tabs>
+          <w:tab w:val="num" w:pos="2160"/>
+        </w:tabs>
+        <w:ind w:left="2160" w:hanging="360"/>
+      </w:pPr>
+      <w:rPr>
+        <w:rFonts w:ascii="Wingdings" w:hAnsi="Wingdings" w:hint="default"/>
+        <w:sz w:val="20"/>
+      </w:rPr>
+    </w:lvl>
+    <w:lvl w:ilvl="3" w:tentative="1">
+      <w:start w:val="1"/>
+      <w:numFmt w:val="bullet"/>
+      <w:lvlText w:val=""/>
+      <w:lvlJc w:val="left"/>
+      <w:pPr>
+        <w:tabs>
+          <w:tab w:val="num" w:pos="2880"/>
+        </w:tabs>
+        <w:ind w:left="2880" w:hanging="360"/>
+      </w:pPr>
+      <w:rPr>
+        <w:rFonts w:ascii="Wingdings" w:hAnsi="Wingdings" w:hint="default"/>
+        <w:sz w:val="20"/>
+      </w:rPr>
+    </w:lvl>
+    <w:lvl w:ilvl="4" w:tentative="1">
+      <w:start w:val="1"/>
+      <w:numFmt w:val="bullet"/>
+      <w:lvlText w:val=""/>
+      <w:lvlJc w:val="left"/>
+      <w:pPr>
+        <w:tabs>
+          <w:tab w:val="num" w:pos="3600"/>
+        </w:tabs>
+        <w:ind w:left="3600" w:hanging="360"/>
+      </w:pPr>
+      <w:rPr>
+        <w:rFonts w:ascii="Wingdings" w:hAnsi="Wingdings" w:hint="default"/>
+        <w:sz w:val="20"/>
+      </w:rPr>
+    </w:lvl>
+    <w:lvl w:ilvl="5" w:tentative="1">
+      <w:start w:val="1"/>
+      <w:numFmt w:val="bullet"/>
+      <w:lvlText w:val=""/>
+      <w:lvlJc w:val="left"/>
+      <w:pPr>
+        <w:tabs>
+          <w:tab w:val="num" w:pos="4320"/>
+        </w:tabs>
+        <w:ind w:left="4320" w:hanging="360"/>
+      </w:pPr>
+      <w:rPr>
+        <w:rFonts w:ascii="Wingdings" w:hAnsi="Wingdings" w:hint="default"/>
+        <w:sz w:val="20"/>
+      </w:rPr>
+    </w:lvl>
+    <w:lvl w:ilvl="6" w:tentative="1">
+      <w:start w:val="1"/>
+      <w:numFmt w:val="bullet"/>
+      <w:lvlText w:val=""/>
+      <w:lvlJc w:val="left"/>
+      <w:pPr>
+        <w:tabs>
+          <w:tab w:val="num" w:pos="5040"/>
+        </w:tabs>
+        <w:ind w:left="5040" w:hanging="360"/>
+      </w:pPr>
+      <w:rPr>
+        <w:rFonts w:ascii="Wingdings" w:hAnsi="Wingdings" w:hint="default"/>
+        <w:sz w:val="20"/>
+      </w:rPr>
+    </w:lvl>
+    <w:lvl w:ilvl="7" w:tentative="1">
+      <w:start w:val="1"/>
+      <w:numFmt w:val="bullet"/>
+      <w:lvlText w:val=""/>
+      <w:lvlJc w:val="left"/>
+      <w:pPr>
+        <w:tabs>
+          <w:tab w:val="num" w:pos="5760"/>
+        </w:tabs>
+        <w:ind w:left="5760" w:hanging="360"/>
+      </w:pPr>
+      <w:rPr>
+        <w:rFonts w:ascii="Wingdings" w:hAnsi="Wingdings" w:hint="default"/>
+        <w:sz w:val="20"/>
+      </w:rPr>
+    </w:lvl>
+    <w:lvl w:ilvl="8" w:tentative="1">
+      <w:start w:val="1"/>
+      <w:numFmt w:val="bullet"/>
+      <w:lvlText w:val=""/>
+      <w:lvlJc w:val="left"/>
+      <w:pPr>
+        <w:tabs>
+          <w:tab w:val="num" w:pos="6480"/>
+        </w:tabs>
+        <w:ind w:left="6480" w:hanging="360"/>
+      </w:pPr>
+      <w:rPr>
+        <w:rFonts w:ascii="Wingdings" w:hAnsi="Wingdings" w:hint="default"/>
+        <w:sz w:val="20"/>
+      </w:rPr>
+    </w:lvl>
+  </w:abstractNum>
+  <w:abstractNum w:abstractNumId="4" w15:restartNumberingAfterBreak="0">
+    <w:nsid w:val="354E292A"/>
+    <w:multiLevelType w:val="multilevel"/>
+    <w:tmpl w:val="CE08888E"/>
+    <w:lvl w:ilvl="0">
+      <w:start w:val="1"/>
+      <w:numFmt w:val="bullet"/>
+      <w:lvlText w:val=""/>
+      <w:lvlJc w:val="left"/>
+      <w:pPr>
+        <w:tabs>
+          <w:tab w:val="num" w:pos="720"/>
+        </w:tabs>
+        <w:ind w:left="720" w:hanging="360"/>
+      </w:pPr>
+      <w:rPr>
+        <w:rFonts w:ascii="Symbol" w:hAnsi="Symbol" w:hint="default"/>
+        <w:sz w:val="20"/>
+      </w:rPr>
+    </w:lvl>
+    <w:lvl w:ilvl="1" w:tentative="1">
+      <w:start w:val="1"/>
+      <w:numFmt w:val="bullet"/>
+      <w:lvlText w:val="o"/>
+      <w:lvlJc w:val="left"/>
+      <w:pPr>
+        <w:tabs>
+          <w:tab w:val="num" w:pos="1440"/>
+        </w:tabs>
+        <w:ind w:left="1440" w:hanging="360"/>
+      </w:pPr>
+      <w:rPr>
+        <w:rFonts w:ascii="Courier New" w:hAnsi="Courier New" w:hint="default"/>
+        <w:sz w:val="20"/>
+      </w:rPr>
+    </w:lvl>
+    <w:lvl w:ilvl="2" w:tentative="1">
+      <w:start w:val="1"/>
+      <w:numFmt w:val="bullet"/>
+      <w:lvlText w:val=""/>
+      <w:lvlJc w:val="left"/>
+      <w:pPr>
+        <w:tabs>
+          <w:tab w:val="num" w:pos="2160"/>
+        </w:tabs>
+        <w:ind w:left="2160" w:hanging="360"/>
+      </w:pPr>
+      <w:rPr>
+        <w:rFonts w:ascii="Wingdings" w:hAnsi="Wingdings" w:hint="default"/>
+        <w:sz w:val="20"/>
+      </w:rPr>
+    </w:lvl>
+    <w:lvl w:ilvl="3" w:tentative="1">
+      <w:start w:val="1"/>
+      <w:numFmt w:val="bullet"/>
+      <w:lvlText w:val=""/>
+      <w:lvlJc w:val="left"/>
+      <w:pPr>
+        <w:tabs>
+          <w:tab w:val="num" w:pos="2880"/>
+        </w:tabs>
+        <w:ind w:left="2880" w:hanging="360"/>
+      </w:pPr>
+      <w:rPr>
+        <w:rFonts w:ascii="Wingdings" w:hAnsi="Wingdings" w:hint="default"/>
+        <w:sz w:val="20"/>
+      </w:rPr>
+    </w:lvl>
+    <w:lvl w:ilvl="4" w:tentative="1">
+      <w:start w:val="1"/>
+      <w:numFmt w:val="bullet"/>
+      <w:lvlText w:val=""/>
+      <w:lvlJc w:val="left"/>
+      <w:pPr>
+        <w:tabs>
+          <w:tab w:val="num" w:pos="3600"/>
+        </w:tabs>
+        <w:ind w:left="3600" w:hanging="360"/>
+      </w:pPr>
+      <w:rPr>
+        <w:rFonts w:ascii="Wingdings" w:hAnsi="Wingdings" w:hint="default"/>
+        <w:sz w:val="20"/>
+      </w:rPr>
+    </w:lvl>
+    <w:lvl w:ilvl="5" w:tentative="1">
+      <w:start w:val="1"/>
+      <w:numFmt w:val="bullet"/>
+      <w:lvlText w:val=""/>
+      <w:lvlJc w:val="left"/>
+      <w:pPr>
+        <w:tabs>
+          <w:tab w:val="num" w:pos="4320"/>
+        </w:tabs>
+        <w:ind w:left="4320" w:hanging="360"/>
+      </w:pPr>
+      <w:rPr>
+        <w:rFonts w:ascii="Wingdings" w:hAnsi="Wingdings" w:hint="default"/>
+        <w:sz w:val="20"/>
+      </w:rPr>
+    </w:lvl>
+    <w:lvl w:ilvl="6" w:tentative="1">
+      <w:start w:val="1"/>
+      <w:numFmt w:val="bullet"/>
+      <w:lvlText w:val=""/>
+      <w:lvlJc w:val="left"/>
+      <w:pPr>
+        <w:tabs>
+          <w:tab w:val="num" w:pos="5040"/>
+        </w:tabs>
+        <w:ind w:left="5040" w:hanging="360"/>
+      </w:pPr>
+      <w:rPr>
+        <w:rFonts w:ascii="Wingdings" w:hAnsi="Wingdings" w:hint="default"/>
+        <w:sz w:val="20"/>
+      </w:rPr>
+    </w:lvl>
+    <w:lvl w:ilvl="7" w:tentative="1">
+      <w:start w:val="1"/>
+      <w:numFmt w:val="bullet"/>
+      <w:lvlText w:val=""/>
+      <w:lvlJc w:val="left"/>
+      <w:pPr>
+        <w:tabs>
+          <w:tab w:val="num" w:pos="5760"/>
+        </w:tabs>
+        <w:ind w:left="5760" w:hanging="360"/>
+      </w:pPr>
+      <w:rPr>
+        <w:rFonts w:ascii="Wingdings" w:hAnsi="Wingdings" w:hint="default"/>
+        <w:sz w:val="20"/>
+      </w:rPr>
+    </w:lvl>
+    <w:lvl w:ilvl="8" w:tentative="1">
+      <w:start w:val="1"/>
+      <w:numFmt w:val="bullet"/>
+      <w:lvlText w:val=""/>
+      <w:lvlJc w:val="left"/>
+      <w:pPr>
+        <w:tabs>
+          <w:tab w:val="num" w:pos="6480"/>
+        </w:tabs>
+        <w:ind w:left="6480" w:hanging="360"/>
+      </w:pPr>
+      <w:rPr>
+        <w:rFonts w:ascii="Wingdings" w:hAnsi="Wingdings" w:hint="default"/>
+        <w:sz w:val="20"/>
+      </w:rPr>
+    </w:lvl>
+  </w:abstractNum>
+  <w:abstractNum w:abstractNumId="5" w15:restartNumberingAfterBreak="0">
+    <w:nsid w:val="710F130C"/>
+    <w:multiLevelType w:val="multilevel"/>
+    <w:tmpl w:val="B24ED25A"/>
+    <w:lvl w:ilvl="0">
+      <w:start w:val="1"/>
+      <w:numFmt w:val="bullet"/>
+      <w:lvlText w:val=""/>
+      <w:lvlJc w:val="left"/>
+      <w:pPr>
+        <w:tabs>
+          <w:tab w:val="num" w:pos="720"/>
+        </w:tabs>
+        <w:ind w:left="720" w:hanging="360"/>
+      </w:pPr>
+      <w:rPr>
+        <w:rFonts w:ascii="Symbol" w:hAnsi="Symbol" w:hint="default"/>
+        <w:sz w:val="20"/>
+      </w:rPr>
+    </w:lvl>
+    <w:lvl w:ilvl="1" w:tentative="1">
+      <w:start w:val="1"/>
+      <w:numFmt w:val="bullet"/>
+      <w:lvlText w:val="o"/>
+      <w:lvlJc w:val="left"/>
+      <w:pPr>
+        <w:tabs>
+          <w:tab w:val="num" w:pos="1440"/>
+        </w:tabs>
+        <w:ind w:left="1440" w:hanging="360"/>
+      </w:pPr>
+      <w:rPr>
+        <w:rFonts w:ascii="Courier New" w:hAnsi="Courier New" w:hint="default"/>
+        <w:sz w:val="20"/>
+      </w:rPr>
+    </w:lvl>
+    <w:lvl w:ilvl="2" w:tentative="1">
+      <w:start w:val="1"/>
+      <w:numFmt w:val="bullet"/>
+      <w:lvlText w:val=""/>
+      <w:lvlJc w:val="left"/>
+      <w:pPr>
+        <w:tabs>
+          <w:tab w:val="num" w:pos="2160"/>
+        </w:tabs>
+        <w:ind w:left="2160" w:hanging="360"/>
+      </w:pPr>
+      <w:rPr>
+        <w:rFonts w:ascii="Wingdings" w:hAnsi="Wingdings" w:hint="default"/>
+        <w:sz w:val="20"/>
+      </w:rPr>
+    </w:lvl>
+    <w:lvl w:ilvl="3" w:tentative="1">
+      <w:start w:val="1"/>
+      <w:numFmt w:val="bullet"/>
+      <w:lvlText w:val=""/>
+      <w:lvlJc w:val="left"/>
+      <w:pPr>
+        <w:tabs>
+          <w:tab w:val="num" w:pos="2880"/>
+        </w:tabs>
+        <w:ind w:left="2880" w:hanging="360"/>
+      </w:pPr>
+      <w:rPr>
+        <w:rFonts w:ascii="Wingdings" w:hAnsi="Wingdings" w:hint="default"/>
+        <w:sz w:val="20"/>
+      </w:rPr>
+    </w:lvl>
+    <w:lvl w:ilvl="4" w:tentative="1">
+      <w:start w:val="1"/>
+      <w:numFmt w:val="bullet"/>
+      <w:lvlText w:val=""/>
+      <w:lvlJc w:val="left"/>
+      <w:pPr>
+        <w:tabs>
+          <w:tab w:val="num" w:pos="3600"/>
+        </w:tabs>
+        <w:ind w:left="3600" w:hanging="360"/>
+      </w:pPr>
+      <w:rPr>
+        <w:rFonts w:ascii="Wingdings" w:hAnsi="Wingdings" w:hint="default"/>
+        <w:sz w:val="20"/>
+      </w:rPr>
+    </w:lvl>
+    <w:lvl w:ilvl="5" w:tentative="1">
+      <w:start w:val="1"/>
+      <w:numFmt w:val="bullet"/>
+      <w:lvlText w:val=""/>
+      <w:lvlJc w:val="left"/>
+      <w:pPr>
+        <w:tabs>
+          <w:tab w:val="num" w:pos="4320"/>
+        </w:tabs>
+        <w:ind w:left="4320" w:hanging="360"/>
+      </w:pPr>
+      <w:rPr>
+        <w:rFonts w:ascii="Wingdings" w:hAnsi="Wingdings" w:hint="default"/>
+        <w:sz w:val="20"/>
+      </w:rPr>
+    </w:lvl>
+    <w:lvl w:ilvl="6" w:tentative="1">
+      <w:start w:val="1"/>
+      <w:numFmt w:val="bullet"/>
+      <w:lvlText w:val=""/>
+      <w:lvlJc w:val="left"/>
+      <w:pPr>
+        <w:tabs>
+          <w:tab w:val="num" w:pos="5040"/>
+        </w:tabs>
+        <w:ind w:left="5040" w:hanging="360"/>
+      </w:pPr>
+      <w:rPr>
+        <w:rFonts w:ascii="Wingdings" w:hAnsi="Wingdings" w:hint="default"/>
+        <w:sz w:val="20"/>
+      </w:rPr>
+    </w:lvl>
+    <w:lvl w:ilvl="7" w:tentative="1">
+      <w:start w:val="1"/>
+      <w:numFmt w:val="bullet"/>
+      <w:lvlText w:val=""/>
+      <w:lvlJc w:val="left"/>
+      <w:pPr>
+        <w:tabs>
+          <w:tab w:val="num" w:pos="5760"/>
+        </w:tabs>
+        <w:ind w:left="5760" w:hanging="360"/>
+      </w:pPr>
+      <w:rPr>
+        <w:rFonts w:ascii="Wingdings" w:hAnsi="Wingdings" w:hint="default"/>
+        <w:sz w:val="20"/>
+      </w:rPr>
+    </w:lvl>
+    <w:lvl w:ilvl="8" w:tentative="1">
+      <w:start w:val="1"/>
+      <w:numFmt w:val="bullet"/>
+      <w:lvlText w:val=""/>
+      <w:lvlJc w:val="left"/>
+      <w:pPr>
+        <w:tabs>
+          <w:tab w:val="num" w:pos="6480"/>
+        </w:tabs>
+        <w:ind w:left="6480" w:hanging="360"/>
+      </w:pPr>
+      <w:rPr>
+        <w:rFonts w:ascii="Wingdings" w:hAnsi="Wingdings" w:hint="default"/>
+        <w:sz w:val="20"/>
+      </w:rPr>
+    </w:lvl>
+  </w:abstractNum>
   <w:num w:numId="1">
+    <w:abstractNumId w:val="1"/>
+  </w:num>
+  <w:num w:numId="2">
+    <w:abstractNumId w:val="4"/>
+  </w:num>
+  <w:num w:numId="3">
+    <w:abstractNumId w:val="3"/>
+  </w:num>
+  <w:num w:numId="4">
     <w:abstractNumId w:val="0"/>
   </w:num>
-  <w:num w:numId="2">
+  <w:num w:numId="5">
     <w:abstractNumId w:val="2"/>
   </w:num>
-  <w:num w:numId="3">
-    <w:abstractNumId w:val="1"/>
+  <w:num w:numId="6">
+    <w:abstractNumId w:val="5"/>
   </w:num>
 </w:numbering>
 </file>
@@ -3187,6 +6037,72 @@
       <w:bCs/>
     </w:rPr>
   </w:style>
+  <w:style w:type="paragraph" w:styleId="HTMLconformatoprevio">
+    <w:name w:val="HTML Preformatted"/>
+    <w:basedOn w:val="Normal"/>
+    <w:link w:val="HTMLconformatoprevioCar"/>
+    <w:uiPriority w:val="99"/>
+    <w:semiHidden/>
+    <w:unhideWhenUsed/>
+    <w:rsid w:val="00202C19"/>
+    <w:pPr>
+      <w:tabs>
+        <w:tab w:val="left" w:pos="916"/>
+        <w:tab w:val="left" w:pos="1832"/>
+        <w:tab w:val="left" w:pos="2748"/>
+        <w:tab w:val="left" w:pos="3664"/>
+        <w:tab w:val="left" w:pos="4580"/>
+        <w:tab w:val="left" w:pos="5496"/>
+        <w:tab w:val="left" w:pos="6412"/>
+        <w:tab w:val="left" w:pos="7328"/>
+        <w:tab w:val="left" w:pos="8244"/>
+        <w:tab w:val="left" w:pos="9160"/>
+        <w:tab w:val="left" w:pos="10076"/>
+        <w:tab w:val="left" w:pos="10992"/>
+        <w:tab w:val="left" w:pos="11908"/>
+        <w:tab w:val="left" w:pos="12824"/>
+        <w:tab w:val="left" w:pos="13740"/>
+        <w:tab w:val="left" w:pos="14656"/>
+      </w:tabs>
+      <w:spacing w:after="0" w:line="240" w:lineRule="auto"/>
+    </w:pPr>
+    <w:rPr>
+      <w:rFonts w:ascii="Courier New" w:eastAsia="Times New Roman" w:hAnsi="Courier New" w:cs="Courier New"/>
+      <w:sz w:val="20"/>
+      <w:szCs w:val="20"/>
+      <w:lang w:eastAsia="es-CO"/>
+    </w:rPr>
+  </w:style>
+  <w:style w:type="character" w:customStyle="1" w:styleId="HTMLconformatoprevioCar">
+    <w:name w:val="HTML con formato previo Car"/>
+    <w:basedOn w:val="Fuentedeprrafopredeter"/>
+    <w:link w:val="HTMLconformatoprevio"/>
+    <w:uiPriority w:val="99"/>
+    <w:semiHidden/>
+    <w:rsid w:val="00202C19"/>
+    <w:rPr>
+      <w:rFonts w:ascii="Courier New" w:eastAsia="Times New Roman" w:hAnsi="Courier New" w:cs="Courier New"/>
+      <w:sz w:val="20"/>
+      <w:szCs w:val="20"/>
+      <w:lang w:eastAsia="es-CO"/>
+    </w:rPr>
+  </w:style>
+  <w:style w:type="character" w:customStyle="1" w:styleId="hljs-comment">
+    <w:name w:val="hljs-comment"/>
+    <w:basedOn w:val="Fuentedeprrafopredeter"/>
+    <w:rsid w:val="00202C19"/>
+  </w:style>
+  <w:style w:type="character" w:styleId="nfasis">
+    <w:name w:val="Emphasis"/>
+    <w:basedOn w:val="Fuentedeprrafopredeter"/>
+    <w:uiPriority w:val="20"/>
+    <w:qFormat/>
+    <w:rsid w:val="000B381A"/>
+    <w:rPr>
+      <w:i/>
+      <w:iCs/>
+    </w:rPr>
+  </w:style>
 </w:styles>
 </file>
 

</xml_diff>